<commit_message>
Add report and chart files
</commit_message>
<xml_diff>
--- a/Project/groupC_FinalProject_SD2.docx
+++ b/Project/groupC_FinalProject_SD2.docx
@@ -36,6 +36,7 @@
           </w:tcPr>
           <w:p>
             <w:bookmarkStart w:id="0" w:name="_Hlk126253126"/>
+            <w:bookmarkStart w:id="1" w:name="_Hlk193200211"/>
             <w:r>
               <w:t>Student name:</w:t>
             </w:r>
@@ -515,6 +516,12 @@
                 <w:rFonts w:cs="Arial"/>
               </w:rPr>
             </w:pPr>
+            <w:r>
+              <w:rPr>
+                <w:rFonts w:cs="Arial"/>
+              </w:rPr>
+              <w:t>23/03/2025</w:t>
+            </w:r>
           </w:p>
         </w:tc>
         <w:tc>
@@ -3346,7 +3353,7 @@
           <w:b w:val="0"/>
         </w:rPr>
       </w:pPr>
-      <w:bookmarkStart w:id="1" w:name="_Toc127114822"/>
+      <w:bookmarkStart w:id="2" w:name="_Toc127114822"/>
       <w:r>
         <w:lastRenderedPageBreak/>
         <w:t>Versioning</w:t>
@@ -3354,7 +3361,7 @@
       <w:r>
         <w:t xml:space="preserve"> Approach</w:t>
       </w:r>
-      <w:bookmarkEnd w:id="1"/>
+      <w:bookmarkEnd w:id="2"/>
     </w:p>
     <w:p>
       <w:pPr>
@@ -3363,11 +3370,11 @@
           <w:b w:val="0"/>
         </w:rPr>
       </w:pPr>
-      <w:bookmarkStart w:id="2" w:name="_Toc127114823"/>
+      <w:bookmarkStart w:id="3" w:name="_Toc127114823"/>
       <w:r>
         <w:t>Development Process</w:t>
       </w:r>
-      <w:bookmarkEnd w:id="2"/>
+      <w:bookmarkEnd w:id="3"/>
     </w:p>
     <w:p>
       <w:pPr>
@@ -3376,27 +3383,27 @@
           <w:b w:val="0"/>
         </w:rPr>
       </w:pPr>
-      <w:bookmarkStart w:id="3" w:name="_Toc127114824"/>
+      <w:bookmarkStart w:id="4" w:name="_Toc127114824"/>
       <w:r>
         <w:t xml:space="preserve">UI </w:t>
       </w:r>
       <w:r>
         <w:t>Implementation</w:t>
       </w:r>
-      <w:bookmarkEnd w:id="3"/>
+      <w:bookmarkEnd w:id="4"/>
     </w:p>
     <w:p>
       <w:pPr>
         <w:pStyle w:val="Heading1"/>
       </w:pPr>
-      <w:bookmarkStart w:id="4" w:name="_Toc127114825"/>
+      <w:bookmarkStart w:id="5" w:name="_Toc127114825"/>
       <w:r>
         <w:t xml:space="preserve">Rest </w:t>
       </w:r>
       <w:r>
         <w:t>API</w:t>
       </w:r>
-      <w:bookmarkEnd w:id="4"/>
+      <w:bookmarkEnd w:id="5"/>
     </w:p>
     <w:p>
       <w:pPr>
@@ -3406,45 +3413,35 @@
           <w:szCs w:val="28"/>
         </w:rPr>
       </w:pPr>
-      <w:bookmarkStart w:id="5" w:name="_Toc127114826"/>
+      <w:bookmarkStart w:id="6" w:name="_Toc127114826"/>
       <w:r>
         <w:rPr>
           <w:szCs w:val="28"/>
         </w:rPr>
         <w:t>Rest API Implementation</w:t>
       </w:r>
-      <w:bookmarkEnd w:id="5"/>
+      <w:bookmarkEnd w:id="6"/>
     </w:p>
     <w:p>
       <w:pPr>
         <w:pStyle w:val="Heading1"/>
       </w:pPr>
-      <w:bookmarkStart w:id="6" w:name="_Toc127114827"/>
+      <w:bookmarkStart w:id="7" w:name="_Toc127114827"/>
       <w:r>
         <w:t xml:space="preserve">Weather </w:t>
       </w:r>
       <w:r>
         <w:t>API</w:t>
       </w:r>
-      <w:bookmarkEnd w:id="6"/>
-    </w:p>
-    <w:p>
-      <w:pPr>
-        <w:pStyle w:val="Heading1"/>
-      </w:pPr>
-      <w:bookmarkStart w:id="7" w:name="_Toc127114828"/>
-      <w:r>
-        <w:t>External Packages</w:t>
-      </w:r>
       <w:bookmarkEnd w:id="7"/>
     </w:p>
     <w:p>
       <w:pPr>
         <w:pStyle w:val="Heading1"/>
       </w:pPr>
-      <w:bookmarkStart w:id="8" w:name="_Toc127114829"/>
+      <w:bookmarkStart w:id="8" w:name="_Toc127114828"/>
       <w:r>
-        <w:t>Project Setup</w:t>
+        <w:t>External Packages</w:t>
       </w:r>
       <w:bookmarkEnd w:id="8"/>
     </w:p>
@@ -3452,11 +3449,21 @@
       <w:pPr>
         <w:pStyle w:val="Heading1"/>
       </w:pPr>
-      <w:bookmarkStart w:id="9" w:name="_Toc127114830"/>
+      <w:bookmarkStart w:id="9" w:name="_Toc127114829"/>
+      <w:r>
+        <w:t>Project Setup</w:t>
+      </w:r>
+      <w:bookmarkEnd w:id="9"/>
+    </w:p>
+    <w:p>
+      <w:pPr>
+        <w:pStyle w:val="Heading1"/>
+      </w:pPr>
+      <w:bookmarkStart w:id="10" w:name="_Toc127114830"/>
       <w:r>
         <w:t>Milestone 1</w:t>
       </w:r>
-      <w:bookmarkEnd w:id="9"/>
+      <w:bookmarkEnd w:id="10"/>
     </w:p>
     <w:p>
       <w:pPr>
@@ -3466,14 +3473,14 @@
           <w:szCs w:val="28"/>
         </w:rPr>
       </w:pPr>
-      <w:bookmarkStart w:id="10" w:name="_Toc127114831"/>
+      <w:bookmarkStart w:id="11" w:name="_Toc127114831"/>
       <w:r>
         <w:rPr>
           <w:szCs w:val="28"/>
         </w:rPr>
         <w:t>Goals</w:t>
       </w:r>
-      <w:bookmarkEnd w:id="10"/>
+      <w:bookmarkEnd w:id="11"/>
     </w:p>
     <w:p>
       <w:pPr>
@@ -3483,14 +3490,14 @@
           <w:szCs w:val="28"/>
         </w:rPr>
       </w:pPr>
-      <w:bookmarkStart w:id="11" w:name="_Toc127114832"/>
+      <w:bookmarkStart w:id="12" w:name="_Toc127114832"/>
       <w:r>
         <w:rPr>
           <w:szCs w:val="28"/>
         </w:rPr>
         <w:t>Junit Tests</w:t>
       </w:r>
-      <w:bookmarkEnd w:id="11"/>
+      <w:bookmarkEnd w:id="12"/>
     </w:p>
     <w:p>
       <w:pPr>
@@ -3500,14 +3507,14 @@
           <w:szCs w:val="28"/>
         </w:rPr>
       </w:pPr>
-      <w:bookmarkStart w:id="12" w:name="_Toc127114833"/>
+      <w:bookmarkStart w:id="13" w:name="_Toc127114833"/>
       <w:r>
         <w:rPr>
           <w:szCs w:val="28"/>
         </w:rPr>
         <w:t>Commit Logs</w:t>
       </w:r>
-      <w:bookmarkEnd w:id="12"/>
+      <w:bookmarkEnd w:id="13"/>
     </w:p>
     <w:p>
       <w:pPr>
@@ -3517,14 +3524,14 @@
           <w:szCs w:val="28"/>
         </w:rPr>
       </w:pPr>
-      <w:bookmarkStart w:id="13" w:name="_Toc127114834"/>
+      <w:bookmarkStart w:id="14" w:name="_Toc127114834"/>
       <w:r>
         <w:rPr>
           <w:szCs w:val="28"/>
         </w:rPr>
         <w:t>Full Log Details</w:t>
       </w:r>
-      <w:bookmarkEnd w:id="13"/>
+      <w:bookmarkEnd w:id="14"/>
     </w:p>
     <w:p>
       <w:pPr>
@@ -3534,7 +3541,7 @@
           <w:szCs w:val="28"/>
         </w:rPr>
       </w:pPr>
-      <w:bookmarkStart w:id="14" w:name="_Toc127114835"/>
+      <w:bookmarkStart w:id="15" w:name="_Toc127114835"/>
       <w:r>
         <w:rPr>
           <w:sz w:val="28"/>
@@ -3542,7 +3549,7 @@
         </w:rPr>
         <w:t>Milestone 2</w:t>
       </w:r>
-      <w:bookmarkEnd w:id="14"/>
+      <w:bookmarkEnd w:id="15"/>
     </w:p>
     <w:p>
       <w:pPr>
@@ -3551,14 +3558,14 @@
           <w:szCs w:val="28"/>
         </w:rPr>
       </w:pPr>
-      <w:bookmarkStart w:id="15" w:name="_Toc127114836"/>
+      <w:bookmarkStart w:id="16" w:name="_Toc127114836"/>
       <w:r>
         <w:rPr>
           <w:szCs w:val="28"/>
         </w:rPr>
         <w:t>Goals</w:t>
       </w:r>
-      <w:bookmarkEnd w:id="15"/>
+      <w:bookmarkEnd w:id="16"/>
     </w:p>
     <w:p>
       <w:pPr>
@@ -3568,7 +3575,7 @@
           <w:szCs w:val="28"/>
         </w:rPr>
       </w:pPr>
-      <w:bookmarkStart w:id="16" w:name="_Toc127114837"/>
+      <w:bookmarkStart w:id="17" w:name="_Toc127114837"/>
       <w:r>
         <w:rPr>
           <w:szCs w:val="28"/>
@@ -3581,7 +3588,7 @@
         </w:rPr>
         <w:t>Tests Integration</w:t>
       </w:r>
-      <w:bookmarkEnd w:id="16"/>
+      <w:bookmarkEnd w:id="17"/>
     </w:p>
     <w:p>
       <w:pPr>
@@ -3591,14 +3598,14 @@
           <w:szCs w:val="28"/>
         </w:rPr>
       </w:pPr>
-      <w:bookmarkStart w:id="17" w:name="_Toc127114838"/>
+      <w:bookmarkStart w:id="18" w:name="_Toc127114838"/>
       <w:r>
         <w:rPr>
           <w:szCs w:val="28"/>
         </w:rPr>
         <w:t>Commit List &amp; Branches Tree</w:t>
       </w:r>
-      <w:bookmarkEnd w:id="17"/>
+      <w:bookmarkEnd w:id="18"/>
     </w:p>
     <w:p>
       <w:pPr>
@@ -3608,14 +3615,14 @@
           <w:szCs w:val="28"/>
         </w:rPr>
       </w:pPr>
-      <w:bookmarkStart w:id="18" w:name="_Toc127114839"/>
+      <w:bookmarkStart w:id="19" w:name="_Toc127114839"/>
       <w:r>
         <w:rPr>
           <w:szCs w:val="28"/>
         </w:rPr>
         <w:t>Full Log Details</w:t>
       </w:r>
-      <w:bookmarkEnd w:id="18"/>
+      <w:bookmarkEnd w:id="19"/>
     </w:p>
     <w:p>
       <w:pPr>
@@ -3625,7 +3632,7 @@
           <w:szCs w:val="28"/>
         </w:rPr>
       </w:pPr>
-      <w:bookmarkStart w:id="19" w:name="_Toc127114840"/>
+      <w:bookmarkStart w:id="20" w:name="_Toc127114840"/>
       <w:r>
         <w:rPr>
           <w:sz w:val="28"/>
@@ -3634,7 +3641,7 @@
         <w:lastRenderedPageBreak/>
         <w:t>Milestone 3</w:t>
       </w:r>
-      <w:bookmarkEnd w:id="19"/>
+      <w:bookmarkEnd w:id="20"/>
     </w:p>
     <w:p>
       <w:pPr>
@@ -3644,14 +3651,14 @@
           <w:szCs w:val="28"/>
         </w:rPr>
       </w:pPr>
-      <w:bookmarkStart w:id="20" w:name="_Toc127114841"/>
+      <w:bookmarkStart w:id="21" w:name="_Toc127114841"/>
       <w:r>
         <w:rPr>
           <w:szCs w:val="28"/>
         </w:rPr>
         <w:t>Goals</w:t>
       </w:r>
-      <w:bookmarkEnd w:id="20"/>
+      <w:bookmarkEnd w:id="21"/>
     </w:p>
     <w:p>
       <w:pPr>
@@ -3661,14 +3668,14 @@
           <w:szCs w:val="28"/>
         </w:rPr>
       </w:pPr>
-      <w:bookmarkStart w:id="21" w:name="_Toc127114842"/>
+      <w:bookmarkStart w:id="22" w:name="_Toc127114842"/>
       <w:r>
         <w:rPr>
           <w:szCs w:val="28"/>
         </w:rPr>
         <w:t>Junit Tests Integration</w:t>
       </w:r>
-      <w:bookmarkEnd w:id="21"/>
+      <w:bookmarkEnd w:id="22"/>
     </w:p>
     <w:p>
       <w:pPr>
@@ -3678,14 +3685,14 @@
           <w:szCs w:val="28"/>
         </w:rPr>
       </w:pPr>
-      <w:bookmarkStart w:id="22" w:name="_Toc127114843"/>
+      <w:bookmarkStart w:id="23" w:name="_Toc127114843"/>
       <w:r>
         <w:rPr>
           <w:szCs w:val="28"/>
         </w:rPr>
         <w:t>Commit List &amp; Branches Tree</w:t>
       </w:r>
-      <w:bookmarkEnd w:id="22"/>
+      <w:bookmarkEnd w:id="23"/>
     </w:p>
     <w:p>
       <w:pPr>
@@ -3695,24 +3702,24 @@
           <w:szCs w:val="28"/>
         </w:rPr>
       </w:pPr>
-      <w:bookmarkStart w:id="23" w:name="_Toc127114844"/>
+      <w:bookmarkStart w:id="24" w:name="_Toc127114844"/>
       <w:r>
         <w:rPr>
           <w:szCs w:val="28"/>
         </w:rPr>
         <w:t>Full Log Details</w:t>
       </w:r>
-      <w:bookmarkEnd w:id="23"/>
+      <w:bookmarkEnd w:id="24"/>
     </w:p>
     <w:p>
       <w:pPr>
         <w:pStyle w:val="Heading1"/>
       </w:pPr>
-      <w:bookmarkStart w:id="24" w:name="_Toc127114845"/>
+      <w:bookmarkStart w:id="25" w:name="_Toc127114845"/>
       <w:r>
         <w:t>Appendix</w:t>
       </w:r>
-      <w:bookmarkEnd w:id="24"/>
+      <w:bookmarkEnd w:id="25"/>
     </w:p>
     <w:p>
       <w:pPr>
@@ -3722,7 +3729,7 @@
           <w:szCs w:val="28"/>
         </w:rPr>
       </w:pPr>
-      <w:bookmarkStart w:id="25" w:name="_Toc127114846"/>
+      <w:bookmarkStart w:id="26" w:name="_Toc127114846"/>
       <w:r>
         <w:rPr>
           <w:sz w:val="28"/>
@@ -3730,13 +3737,14 @@
         </w:rPr>
         <w:t>Bibliography</w:t>
       </w:r>
-      <w:bookmarkEnd w:id="25"/>
+      <w:bookmarkEnd w:id="26"/>
     </w:p>
     <w:p>
       <w:r>
         <w:t>Shevat, A., 2017. Designing bots: Creating conversational experiences. " O'Reilly Media, Inc.".</w:t>
       </w:r>
     </w:p>
+    <w:bookmarkEnd w:id="1"/>
     <w:p/>
     <w:sectPr>
       <w:headerReference w:type="default" r:id="rId10"/>

</xml_diff>

<commit_message>
Update chart, report, finaldoc documents
</commit_message>
<xml_diff>
--- a/Project/groupC_FinalProject_SD2.docx
+++ b/Project/groupC_FinalProject_SD2.docx
@@ -1069,9 +1069,6 @@
         <w:pStyle w:val="Title"/>
         <w:jc w:val="center"/>
       </w:pPr>
-      <w:r>
-        <w:t>Date</w:t>
-      </w:r>
     </w:p>
     <w:p>
       <w:pPr>
@@ -3479,13 +3476,18 @@
         <w:t xml:space="preserve"> library is a tool from Google used to convert Java objects to JSON representation and vice versa. The goals of this library are to allow customized representation, support complex objects, and generate compact output. According to the official documentation, its performance and scalability provide results more than sufficient for the expectations of this project.</w:t>
       </w:r>
       <w:r>
-        <w:t xml:space="preserve"> The components used are: .</w:t>
+        <w:t xml:space="preserve"> The components used are</w:t>
+      </w:r>
+      <w:proofErr w:type="gramStart"/>
+      <w:r>
+        <w:t>: .</w:t>
       </w:r>
       <w:proofErr w:type="spellStart"/>
       <w:r>
         <w:t>JsonArray</w:t>
       </w:r>
       <w:proofErr w:type="spellEnd"/>
+      <w:proofErr w:type="gramEnd"/>
       <w:r>
         <w:t>; .</w:t>
       </w:r>
@@ -3545,21 +3547,20 @@
       </w:r>
       <w:proofErr w:type="spellEnd"/>
       <w:r>
-        <w:t xml:space="preserve"> library is a tool from Apache used to process natural language text, based on machine learning. The components used are: .</w:t>
+        <w:t xml:space="preserve"> library is a tool from Apache used to process natural language text, based on machine learning. The components used are</w:t>
+      </w:r>
+      <w:proofErr w:type="gramStart"/>
+      <w:r>
+        <w:t>: .</w:t>
       </w:r>
       <w:proofErr w:type="spellStart"/>
       <w:r>
         <w:t>DictionaryLemmatizer</w:t>
       </w:r>
       <w:proofErr w:type="spellEnd"/>
-      <w:r>
-        <w:t>;</w:t>
-      </w:r>
-      <w:r>
-        <w:t xml:space="preserve"> </w:t>
-      </w:r>
-      <w:r>
-        <w:t>.</w:t>
+      <w:proofErr w:type="gramEnd"/>
+      <w:r>
+        <w:t>; .</w:t>
       </w:r>
       <w:proofErr w:type="spellStart"/>
       <w:r>
@@ -3567,13 +3568,7 @@
       </w:r>
       <w:proofErr w:type="spellEnd"/>
       <w:r>
-        <w:t>;</w:t>
-      </w:r>
-      <w:r>
-        <w:t xml:space="preserve"> </w:t>
-      </w:r>
-      <w:r>
-        <w:t>.</w:t>
+        <w:t>; .</w:t>
       </w:r>
       <w:proofErr w:type="spellStart"/>
       <w:r>
@@ -3581,13 +3576,7 @@
       </w:r>
       <w:proofErr w:type="spellEnd"/>
       <w:r>
-        <w:t>;</w:t>
-      </w:r>
-      <w:r>
-        <w:t xml:space="preserve"> </w:t>
-      </w:r>
-      <w:r>
-        <w:t>.</w:t>
+        <w:t>; .</w:t>
       </w:r>
       <w:proofErr w:type="spellStart"/>
       <w:r>
@@ -3595,13 +3584,7 @@
       </w:r>
       <w:proofErr w:type="spellEnd"/>
       <w:r>
-        <w:t>;</w:t>
-      </w:r>
-      <w:r>
-        <w:t xml:space="preserve"> </w:t>
-      </w:r>
-      <w:r>
-        <w:t>.</w:t>
+        <w:t>; .</w:t>
       </w:r>
       <w:proofErr w:type="spellStart"/>
       <w:r>
@@ -3609,13 +3592,7 @@
       </w:r>
       <w:proofErr w:type="spellEnd"/>
       <w:r>
-        <w:t>;</w:t>
-      </w:r>
-      <w:r>
-        <w:t xml:space="preserve"> </w:t>
-      </w:r>
-      <w:r>
-        <w:t>.</w:t>
+        <w:t>; .</w:t>
       </w:r>
       <w:proofErr w:type="spellStart"/>
       <w:r>
@@ -3623,13 +3600,7 @@
       </w:r>
       <w:proofErr w:type="spellEnd"/>
       <w:r>
-        <w:t>;</w:t>
-      </w:r>
-      <w:r>
-        <w:t xml:space="preserve"> </w:t>
-      </w:r>
-      <w:r>
-        <w:t>.</w:t>
+        <w:t>; .</w:t>
       </w:r>
       <w:proofErr w:type="spellStart"/>
       <w:r>
@@ -3674,33 +3645,28 @@
       </w:r>
       <w:proofErr w:type="spellEnd"/>
       <w:r>
-        <w:t xml:space="preserve"> library is a</w:t>
-      </w:r>
-      <w:r>
-        <w:t xml:space="preserve">n open source </w:t>
-      </w:r>
-      <w:r>
-        <w:t xml:space="preserve">tool from Apache used to </w:t>
-      </w:r>
-      <w:r>
-        <w:t>create, manipulate, and extract information from PDF documents</w:t>
-      </w:r>
-      <w:r>
-        <w:t>. The components used are: .</w:t>
+        <w:t xml:space="preserve"> library is an </w:t>
+      </w:r>
+      <w:proofErr w:type="gramStart"/>
+      <w:r>
+        <w:t>open source</w:t>
+      </w:r>
+      <w:proofErr w:type="gramEnd"/>
+      <w:r>
+        <w:t xml:space="preserve"> tool from Apache used to create, manipulate, and extract information from PDF documents. The components used are</w:t>
+      </w:r>
+      <w:proofErr w:type="gramStart"/>
+      <w:r>
+        <w:t>: .</w:t>
       </w:r>
       <w:proofErr w:type="spellStart"/>
       <w:r>
         <w:t>PDDocument</w:t>
       </w:r>
       <w:proofErr w:type="spellEnd"/>
-      <w:r>
-        <w:t>;</w:t>
-      </w:r>
-      <w:r>
-        <w:t xml:space="preserve"> </w:t>
-      </w:r>
-      <w:r>
-        <w:t>.</w:t>
+      <w:proofErr w:type="gramEnd"/>
+      <w:r>
+        <w:t>; .</w:t>
       </w:r>
       <w:proofErr w:type="spellStart"/>
       <w:r>
@@ -3708,13 +3674,7 @@
       </w:r>
       <w:proofErr w:type="spellEnd"/>
       <w:r>
-        <w:t>;</w:t>
-      </w:r>
-      <w:r>
-        <w:t xml:space="preserve"> </w:t>
-      </w:r>
-      <w:r>
-        <w:t>.</w:t>
+        <w:t>; .</w:t>
       </w:r>
       <w:proofErr w:type="spellStart"/>
       <w:r>
@@ -3722,13 +3682,7 @@
       </w:r>
       <w:proofErr w:type="spellEnd"/>
       <w:r>
-        <w:t>;</w:t>
-      </w:r>
-      <w:r>
-        <w:t xml:space="preserve"> </w:t>
-      </w:r>
-      <w:r>
-        <w:t>.</w:t>
+        <w:t>; .</w:t>
       </w:r>
       <w:proofErr w:type="spellStart"/>
       <w:r>
@@ -3736,19 +3690,7 @@
       </w:r>
       <w:proofErr w:type="spellEnd"/>
       <w:r>
-        <w:t>;</w:t>
-      </w:r>
-      <w:r>
-        <w:t xml:space="preserve"> </w:t>
-      </w:r>
-      <w:r>
-        <w:t>.font.PDType1Font;</w:t>
-      </w:r>
-      <w:r>
-        <w:t xml:space="preserve"> </w:t>
-      </w:r>
-      <w:r>
-        <w:t>.font.Standard14Fonts</w:t>
+        <w:t>; .font.PDType1Font; .font.Standard14Fonts</w:t>
       </w:r>
       <w:r>
         <w:t xml:space="preserve">. </w:t>
@@ -3804,6 +3746,26 @@
     </w:p>
     <w:p>
       <w:pPr>
+        <w:ind w:firstLine="708"/>
+      </w:pPr>
+      <w:r>
+        <w:t>For the first milestone, the goals involved researching different models and exploring what was available related to the desired target. The next step was to discuss the audience, determine which tools to implement, and identify the possible devices and platforms to work with. After that, we created a persona and developed a visual identity, including a logo and some possible wireframes.</w:t>
+      </w:r>
+      <w:r>
+        <w:t xml:space="preserve"> </w:t>
+      </w:r>
+      <w:r>
+        <w:t>The final step was coding a prototype using APIs and packages that could make the project feasible</w:t>
+      </w:r>
+      <w:r>
+        <w:t xml:space="preserve"> </w:t>
+      </w:r>
+      <w:r>
+        <w:t>while documenting, researching, and saving all necessary information throughout the process.</w:t>
+      </w:r>
+    </w:p>
+    <w:p>
+      <w:pPr>
         <w:pStyle w:val="Heading2"/>
         <w:ind w:left="851" w:hanging="567"/>
         <w:rPr>
@@ -3815,6 +3777,7 @@
         <w:rPr>
           <w:szCs w:val="28"/>
         </w:rPr>
+        <w:lastRenderedPageBreak/>
         <w:t>Junit Tests</w:t>
       </w:r>
       <w:bookmarkEnd w:id="12"/>
@@ -4161,6 +4124,7 @@
     </w:p>
     <w:p>
       <w:proofErr w:type="spellStart"/>
+      <w:proofErr w:type="gramStart"/>
       <w:r>
         <w:rPr>
           <w:i/>
@@ -4169,6 +4133,7 @@
         <w:t>Com.google.gson</w:t>
       </w:r>
       <w:proofErr w:type="spellEnd"/>
+      <w:proofErr w:type="gramEnd"/>
       <w:r>
         <w:rPr>
           <w:i/>
@@ -4196,6 +4161,7 @@
         <w:t xml:space="preserve"> Available at: https://javadoc.io/doc/com.google.code.gson/gson/latest/com.google.gson/module-summary.html (Accessed: 18 March 2025). </w:t>
       </w:r>
     </w:p>
+    <w:p/>
     <w:p>
       <w:pPr>
         <w:rPr>
@@ -4208,6 +4174,7 @@
           <w:iCs/>
           <w:lang w:val="en-GB"/>
         </w:rPr>
+        <w:lastRenderedPageBreak/>
         <w:t>GSON user guide</w:t>
       </w:r>
       <w:r>
@@ -4239,6 +4206,41 @@
           <w:lang w:val="en-GB"/>
         </w:rPr>
       </w:pPr>
+    </w:p>
+    <w:p>
+      <w:pPr>
+        <w:rPr>
+          <w:lang w:val="en-GB"/>
+        </w:rPr>
+      </w:pPr>
+      <w:r>
+        <w:rPr>
+          <w:i/>
+          <w:iCs/>
+          <w:lang w:val="en-GB"/>
+        </w:rPr>
+        <w:t>OpenAI’s GPT-3.5-turbo model</w:t>
+      </w:r>
+      <w:r>
+        <w:rPr>
+          <w:lang w:val="en-GB"/>
+        </w:rPr>
+        <w:t xml:space="preserve">. Available at: https://platform.openai.com/docs/models/gpt-3-5-turbo (Accessed: 22 March 2025). </w:t>
+      </w:r>
+    </w:p>
+    <w:p>
+      <w:pPr>
+        <w:rPr>
+          <w:lang w:val="en-GB"/>
+        </w:rPr>
+      </w:pPr>
+    </w:p>
+    <w:p>
+      <w:pPr>
+        <w:rPr>
+          <w:lang w:val="en-GB"/>
+        </w:rPr>
+      </w:pPr>
       <w:proofErr w:type="spellStart"/>
       <w:r>
         <w:rPr>
@@ -4269,8 +4271,18 @@
           <w:iCs/>
           <w:lang w:val="pt-BR"/>
         </w:rPr>
-        <w:t>java.net (Java Platform SE 8 )</w:t>
-      </w:r>
+        <w:t xml:space="preserve">java.net (Java Platform SE </w:t>
+      </w:r>
+      <w:proofErr w:type="gramStart"/>
+      <w:r>
+        <w:rPr>
+          <w:i/>
+          <w:iCs/>
+          <w:lang w:val="pt-BR"/>
+        </w:rPr>
+        <w:t>8 )</w:t>
+      </w:r>
+      <w:proofErr w:type="gramEnd"/>
       <w:r>
         <w:rPr>
           <w:lang w:val="pt-BR"/>
@@ -4285,6 +4297,13 @@
       </w:r>
     </w:p>
     <w:p>
+      <w:pPr>
+        <w:rPr>
+          <w:lang w:val="en-GB"/>
+        </w:rPr>
+      </w:pPr>
+    </w:p>
+    <w:p>
       <w:r>
         <w:t xml:space="preserve">Shevat, A., 2017. </w:t>
       </w:r>
@@ -4299,6 +4318,7 @@
         <w:t>. " O'Reilly Media, Inc.".</w:t>
       </w:r>
     </w:p>
+    <w:p/>
     <w:p>
       <w:pPr>
         <w:rPr>

</xml_diff>

<commit_message>
Updates doc for delivery milestone01
</commit_message>
<xml_diff>
--- a/Project/groupC_FinalProject_SD2.docx
+++ b/Project/groupC_FinalProject_SD2.docx
@@ -3450,7 +3450,6 @@
           <w:bCs/>
         </w:rPr>
       </w:pPr>
-      <w:proofErr w:type="spellStart"/>
       <w:r>
         <w:rPr>
           <w:b/>
@@ -3458,62 +3457,16 @@
         </w:rPr>
         <w:t>Gson</w:t>
       </w:r>
-      <w:proofErr w:type="spellEnd"/>
     </w:p>
     <w:p>
       <w:r>
         <w:tab/>
       </w:r>
       <w:r>
-        <w:t xml:space="preserve">The </w:t>
-      </w:r>
-      <w:proofErr w:type="spellStart"/>
-      <w:r>
-        <w:t>Gson</w:t>
-      </w:r>
-      <w:proofErr w:type="spellEnd"/>
-      <w:r>
-        <w:t xml:space="preserve"> library is a tool from Google used to convert Java objects to JSON representation and vice versa. The goals of this library are to allow customized representation, support complex objects, and generate compact output. According to the official documentation, its performance and scalability provide results more than sufficient for the expectations of this project.</w:t>
-      </w:r>
-      <w:r>
-        <w:t xml:space="preserve"> The components used are</w:t>
-      </w:r>
-      <w:proofErr w:type="gramStart"/>
-      <w:r>
-        <w:t>: .</w:t>
-      </w:r>
-      <w:proofErr w:type="spellStart"/>
-      <w:r>
-        <w:t>JsonArray</w:t>
-      </w:r>
-      <w:proofErr w:type="spellEnd"/>
-      <w:proofErr w:type="gramEnd"/>
-      <w:r>
-        <w:t>; .</w:t>
-      </w:r>
-      <w:proofErr w:type="spellStart"/>
-      <w:r>
-        <w:t>JsonObject</w:t>
-      </w:r>
-      <w:proofErr w:type="spellEnd"/>
-      <w:r>
-        <w:t>; .</w:t>
-      </w:r>
-      <w:proofErr w:type="spellStart"/>
-      <w:r>
-        <w:t>JsonParser</w:t>
-      </w:r>
-      <w:proofErr w:type="spellEnd"/>
-      <w:r>
-        <w:t xml:space="preserve">. Their purpose is to interact with objects and arrays and </w:t>
-      </w:r>
-      <w:proofErr w:type="spellStart"/>
-      <w:r>
-        <w:t>parse</w:t>
-      </w:r>
-      <w:proofErr w:type="spellEnd"/>
-      <w:r>
-        <w:t xml:space="preserve"> strings.</w:t>
+        <w:t>The Gson library is a tool from Google used to convert Java objects to JSON representation and vice versa. The goals of this library are to allow customized representation, support complex objects, and generate compact output. According to the official documentation, its performance and scalability provide results more than sufficient for the expectations of this project.</w:t>
+      </w:r>
+      <w:r>
+        <w:t xml:space="preserve"> The components used are: .JsonArray; .JsonObject; .JsonParser. Their purpose is to interact with objects and arrays and parse strings.</w:t>
       </w:r>
     </w:p>
     <w:p>
@@ -3524,7 +3477,6 @@
           <w:bCs/>
         </w:rPr>
       </w:pPr>
-      <w:proofErr w:type="spellStart"/>
       <w:r>
         <w:rPr>
           <w:b/>
@@ -3532,7 +3484,6 @@
         </w:rPr>
         <w:t>OpenNLP</w:t>
       </w:r>
-      <w:proofErr w:type="spellEnd"/>
     </w:p>
     <w:p>
       <w:r>
@@ -3541,74 +3492,8 @@
       <w:r>
         <w:t xml:space="preserve">The </w:t>
       </w:r>
-      <w:proofErr w:type="spellStart"/>
-      <w:r>
-        <w:t>OpenNLP</w:t>
-      </w:r>
-      <w:proofErr w:type="spellEnd"/>
-      <w:r>
-        <w:t xml:space="preserve"> library is a tool from Apache used to process natural language text, based on machine learning. The components used are</w:t>
-      </w:r>
-      <w:proofErr w:type="gramStart"/>
-      <w:r>
-        <w:t>: .</w:t>
-      </w:r>
-      <w:proofErr w:type="spellStart"/>
-      <w:r>
-        <w:t>DictionaryLemmatizer</w:t>
-      </w:r>
-      <w:proofErr w:type="spellEnd"/>
-      <w:proofErr w:type="gramEnd"/>
-      <w:r>
-        <w:t>; .</w:t>
-      </w:r>
-      <w:proofErr w:type="spellStart"/>
-      <w:r>
-        <w:t>POSModel</w:t>
-      </w:r>
-      <w:proofErr w:type="spellEnd"/>
-      <w:r>
-        <w:t>; .</w:t>
-      </w:r>
-      <w:proofErr w:type="spellStart"/>
-      <w:r>
-        <w:t>POSTaggerME</w:t>
-      </w:r>
-      <w:proofErr w:type="spellEnd"/>
-      <w:r>
-        <w:t>; .</w:t>
-      </w:r>
-      <w:proofErr w:type="spellStart"/>
-      <w:r>
-        <w:t>SentenceDetectorME</w:t>
-      </w:r>
-      <w:proofErr w:type="spellEnd"/>
-      <w:r>
-        <w:t>; .</w:t>
-      </w:r>
-      <w:proofErr w:type="spellStart"/>
-      <w:r>
-        <w:t>SentenceModel</w:t>
-      </w:r>
-      <w:proofErr w:type="spellEnd"/>
-      <w:r>
-        <w:t>; .</w:t>
-      </w:r>
-      <w:proofErr w:type="spellStart"/>
-      <w:r>
-        <w:t>TokenizerME</w:t>
-      </w:r>
-      <w:proofErr w:type="spellEnd"/>
-      <w:r>
-        <w:t>; .</w:t>
-      </w:r>
-      <w:proofErr w:type="spellStart"/>
-      <w:r>
-        <w:t>TokenizerModel</w:t>
-      </w:r>
-      <w:proofErr w:type="spellEnd"/>
-      <w:r>
-        <w:t xml:space="preserve">. </w:t>
+      <w:r>
+        <w:t xml:space="preserve">OpenNLP library is a tool from Apache used to process natural language text, based on machine learning. The components used are: .DictionaryLemmatizer; .POSModel; .POSTaggerME; .SentenceDetectorME; .SentenceModel; .TokenizerME; .TokenizerModel. </w:t>
       </w:r>
       <w:r>
         <w:t>Their purpose is to identify sentences, split text, determine grammatical tags for tokens, and convert words.</w:t>
@@ -3622,7 +3507,6 @@
           <w:bCs/>
         </w:rPr>
       </w:pPr>
-      <w:proofErr w:type="spellStart"/>
       <w:r>
         <w:rPr>
           <w:b/>
@@ -3630,7 +3514,6 @@
         </w:rPr>
         <w:t>PDFBox</w:t>
       </w:r>
-      <w:proofErr w:type="spellEnd"/>
     </w:p>
     <w:p>
       <w:r>
@@ -3639,58 +3522,11 @@
       <w:r>
         <w:t xml:space="preserve">The </w:t>
       </w:r>
-      <w:proofErr w:type="spellStart"/>
-      <w:r>
-        <w:t>PDFBox</w:t>
-      </w:r>
-      <w:proofErr w:type="spellEnd"/>
-      <w:r>
-        <w:t xml:space="preserve"> library is an </w:t>
-      </w:r>
-      <w:proofErr w:type="gramStart"/>
-      <w:r>
-        <w:t>open source</w:t>
-      </w:r>
-      <w:proofErr w:type="gramEnd"/>
-      <w:r>
-        <w:t xml:space="preserve"> tool from Apache used to create, manipulate, and extract information from PDF documents. The components used are</w:t>
-      </w:r>
-      <w:proofErr w:type="gramStart"/>
-      <w:r>
-        <w:t>: .</w:t>
-      </w:r>
-      <w:proofErr w:type="spellStart"/>
-      <w:r>
-        <w:t>PDDocument</w:t>
-      </w:r>
-      <w:proofErr w:type="spellEnd"/>
-      <w:proofErr w:type="gramEnd"/>
-      <w:r>
-        <w:t>; .</w:t>
-      </w:r>
-      <w:proofErr w:type="spellStart"/>
-      <w:r>
-        <w:t>PDPage</w:t>
-      </w:r>
-      <w:proofErr w:type="spellEnd"/>
-      <w:r>
-        <w:t>; .</w:t>
-      </w:r>
-      <w:proofErr w:type="spellStart"/>
-      <w:r>
-        <w:t>PDPageContentStream</w:t>
-      </w:r>
-      <w:proofErr w:type="spellEnd"/>
-      <w:r>
-        <w:t>; .</w:t>
-      </w:r>
-      <w:proofErr w:type="spellStart"/>
-      <w:r>
-        <w:t>PDRectangle</w:t>
-      </w:r>
-      <w:proofErr w:type="spellEnd"/>
-      <w:r>
-        <w:t>; .font.PDType1Font; .font.Standard14Fonts</w:t>
+      <w:r>
+        <w:t>PDFBox library is an open source tool from Apache used to create, manipulate, and extract information from PDF documents. The components used are: .</w:t>
+      </w:r>
+      <w:r>
+        <w:t>PDDocument; .PDPage; .PDPageContentStream; .PDRectangle; .font.PDType1Font; .font.Standard14Fonts</w:t>
       </w:r>
       <w:r>
         <w:t xml:space="preserve">. </w:t>
@@ -3749,16 +3585,7 @@
         <w:ind w:firstLine="708"/>
       </w:pPr>
       <w:r>
-        <w:t>For the first milestone, the goals involved researching different models and exploring what was available related to the desired target. The next step was to discuss the audience, determine which tools to implement, and identify the possible devices and platforms to work with. After that, we created a persona and developed a visual identity, including a logo and some possible wireframes.</w:t>
-      </w:r>
-      <w:r>
-        <w:t xml:space="preserve"> </w:t>
-      </w:r>
-      <w:r>
-        <w:t>The final step was coding a prototype using APIs and packages that could make the project feasible</w:t>
-      </w:r>
-      <w:r>
-        <w:t xml:space="preserve"> </w:t>
+        <w:t xml:space="preserve">For the first milestone, the goals involved researching different models and exploring what was available related to the desired target. The next step was to discuss the audience, determine which tools to implement, and identify the possible devices and platforms to work with. After that, we created a persona and developed a visual identity, including a logo and some possible wireframes. The final step was coding a prototype using APIs and packages that could make the project feasible </w:t>
       </w:r>
       <w:r>
         <w:t>while documenting, researching, and saving all necessary information throughout the process.</w:t>
@@ -3777,7 +3604,6 @@
         <w:rPr>
           <w:szCs w:val="28"/>
         </w:rPr>
-        <w:lastRenderedPageBreak/>
         <w:t>Junit Tests</w:t>
       </w:r>
       <w:bookmarkEnd w:id="12"/>
@@ -3800,6 +3626,133 @@
       <w:bookmarkEnd w:id="13"/>
     </w:p>
     <w:p>
+      <w:r>
+        <w:rPr>
+          <w:noProof/>
+        </w:rPr>
+        <w:drawing>
+          <wp:inline distT="0" distB="0" distL="0" distR="0" wp14:anchorId="014E0917" wp14:editId="0BDDDF4B">
+            <wp:extent cx="6750685" cy="3105785"/>
+            <wp:effectExtent l="0" t="0" r="0" b="0"/>
+            <wp:docPr id="198358624" name="Picture 1"/>
+            <wp:cNvGraphicFramePr>
+              <a:graphicFrameLocks xmlns:a="http://schemas.openxmlformats.org/drawingml/2006/main" noChangeAspect="1"/>
+            </wp:cNvGraphicFramePr>
+            <a:graphic xmlns:a="http://schemas.openxmlformats.org/drawingml/2006/main">
+              <a:graphicData uri="http://schemas.openxmlformats.org/drawingml/2006/picture">
+                <pic:pic xmlns:pic="http://schemas.openxmlformats.org/drawingml/2006/picture">
+                  <pic:nvPicPr>
+                    <pic:cNvPr id="198358624" name=""/>
+                    <pic:cNvPicPr/>
+                  </pic:nvPicPr>
+                  <pic:blipFill>
+                    <a:blip r:embed="rId10"/>
+                    <a:stretch>
+                      <a:fillRect/>
+                    </a:stretch>
+                  </pic:blipFill>
+                  <pic:spPr>
+                    <a:xfrm>
+                      <a:off x="0" y="0"/>
+                      <a:ext cx="6750685" cy="3105785"/>
+                    </a:xfrm>
+                    <a:prstGeom prst="rect">
+                      <a:avLst/>
+                    </a:prstGeom>
+                  </pic:spPr>
+                </pic:pic>
+              </a:graphicData>
+            </a:graphic>
+          </wp:inline>
+        </w:drawing>
+      </w:r>
+    </w:p>
+    <w:p>
+      <w:r>
+        <w:rPr>
+          <w:noProof/>
+        </w:rPr>
+        <w:lastRenderedPageBreak/>
+        <w:drawing>
+          <wp:inline distT="0" distB="0" distL="0" distR="0" wp14:anchorId="1BF91E4A" wp14:editId="5F26ACB3">
+            <wp:extent cx="6750685" cy="2907665"/>
+            <wp:effectExtent l="0" t="0" r="0" b="6985"/>
+            <wp:docPr id="1293361568" name="Picture 1"/>
+            <wp:cNvGraphicFramePr>
+              <a:graphicFrameLocks xmlns:a="http://schemas.openxmlformats.org/drawingml/2006/main" noChangeAspect="1"/>
+            </wp:cNvGraphicFramePr>
+            <a:graphic xmlns:a="http://schemas.openxmlformats.org/drawingml/2006/main">
+              <a:graphicData uri="http://schemas.openxmlformats.org/drawingml/2006/picture">
+                <pic:pic xmlns:pic="http://schemas.openxmlformats.org/drawingml/2006/picture">
+                  <pic:nvPicPr>
+                    <pic:cNvPr id="1293361568" name=""/>
+                    <pic:cNvPicPr/>
+                  </pic:nvPicPr>
+                  <pic:blipFill>
+                    <a:blip r:embed="rId11"/>
+                    <a:stretch>
+                      <a:fillRect/>
+                    </a:stretch>
+                  </pic:blipFill>
+                  <pic:spPr>
+                    <a:xfrm>
+                      <a:off x="0" y="0"/>
+                      <a:ext cx="6750685" cy="2907665"/>
+                    </a:xfrm>
+                    <a:prstGeom prst="rect">
+                      <a:avLst/>
+                    </a:prstGeom>
+                  </pic:spPr>
+                </pic:pic>
+              </a:graphicData>
+            </a:graphic>
+          </wp:inline>
+        </w:drawing>
+      </w:r>
+    </w:p>
+    <w:p>
+      <w:r>
+        <w:rPr>
+          <w:noProof/>
+        </w:rPr>
+        <w:drawing>
+          <wp:inline distT="0" distB="0" distL="0" distR="0" wp14:anchorId="2F25B8B3" wp14:editId="46C268BE">
+            <wp:extent cx="6750685" cy="1960880"/>
+            <wp:effectExtent l="0" t="0" r="0" b="1270"/>
+            <wp:docPr id="1840428002" name="Picture 1"/>
+            <wp:cNvGraphicFramePr>
+              <a:graphicFrameLocks xmlns:a="http://schemas.openxmlformats.org/drawingml/2006/main" noChangeAspect="1"/>
+            </wp:cNvGraphicFramePr>
+            <a:graphic xmlns:a="http://schemas.openxmlformats.org/drawingml/2006/main">
+              <a:graphicData uri="http://schemas.openxmlformats.org/drawingml/2006/picture">
+                <pic:pic xmlns:pic="http://schemas.openxmlformats.org/drawingml/2006/picture">
+                  <pic:nvPicPr>
+                    <pic:cNvPr id="1840428002" name=""/>
+                    <pic:cNvPicPr/>
+                  </pic:nvPicPr>
+                  <pic:blipFill>
+                    <a:blip r:embed="rId12"/>
+                    <a:stretch>
+                      <a:fillRect/>
+                    </a:stretch>
+                  </pic:blipFill>
+                  <pic:spPr>
+                    <a:xfrm>
+                      <a:off x="0" y="0"/>
+                      <a:ext cx="6750685" cy="1960880"/>
+                    </a:xfrm>
+                    <a:prstGeom prst="rect">
+                      <a:avLst/>
+                    </a:prstGeom>
+                  </pic:spPr>
+                </pic:pic>
+              </a:graphicData>
+            </a:graphic>
+          </wp:inline>
+        </w:drawing>
+      </w:r>
+    </w:p>
+    <w:p>
       <w:pPr>
         <w:pStyle w:val="Heading2"/>
         <w:ind w:left="851" w:hanging="567"/>
@@ -3818,6 +3771,2596 @@
     </w:p>
     <w:p>
       <w:pPr>
+        <w:autoSpaceDE w:val="0"/>
+        <w:autoSpaceDN w:val="0"/>
+        <w:adjustRightInd w:val="0"/>
+        <w:spacing w:after="0" w:line="240" w:lineRule="auto"/>
+        <w:jc w:val="left"/>
+        <w:rPr>
+          <w:rFonts w:ascii="Lucida Console" w:hAnsi="Lucida Console" w:cs="Lucida Console"/>
+          <w:sz w:val="18"/>
+          <w:szCs w:val="18"/>
+          <w:lang w:val="pt-BR"/>
+        </w:rPr>
+      </w:pPr>
+    </w:p>
+    <w:p>
+      <w:pPr>
+        <w:autoSpaceDE w:val="0"/>
+        <w:autoSpaceDN w:val="0"/>
+        <w:adjustRightInd w:val="0"/>
+        <w:spacing w:after="0" w:line="240" w:lineRule="auto"/>
+        <w:jc w:val="left"/>
+        <w:rPr>
+          <w:rFonts w:ascii="Lucida Console" w:hAnsi="Lucida Console" w:cs="Lucida Console"/>
+          <w:color w:val="00A89A"/>
+          <w:sz w:val="18"/>
+          <w:szCs w:val="18"/>
+          <w:lang w:val="en-GB"/>
+        </w:rPr>
+      </w:pPr>
+      <w:r>
+        <w:rPr>
+          <w:rFonts w:ascii="Lucida Console" w:hAnsi="Lucida Console" w:cs="Lucida Console"/>
+          <w:color w:val="1CA800"/>
+          <w:sz w:val="18"/>
+          <w:szCs w:val="18"/>
+          <w:lang w:val="en-GB"/>
+        </w:rPr>
+        <w:t xml:space="preserve">stupc@LAPTOP-715EEOOP </w:t>
+      </w:r>
+      <w:r>
+        <w:rPr>
+          <w:rFonts w:ascii="Lucida Console" w:hAnsi="Lucida Console" w:cs="Lucida Console"/>
+          <w:color w:val="B148C6"/>
+          <w:sz w:val="18"/>
+          <w:szCs w:val="18"/>
+          <w:lang w:val="en-GB"/>
+        </w:rPr>
+        <w:t xml:space="preserve">MINGW64 </w:t>
+      </w:r>
+      <w:r>
+        <w:rPr>
+          <w:rFonts w:ascii="Lucida Console" w:hAnsi="Lucida Console" w:cs="Lucida Console"/>
+          <w:color w:val="C0A000"/>
+          <w:sz w:val="18"/>
+          <w:szCs w:val="18"/>
+          <w:lang w:val="en-GB"/>
+        </w:rPr>
+        <w:t>~/Documents/GitHub/trip-clothing-planner</w:t>
+      </w:r>
+      <w:r>
+        <w:rPr>
+          <w:rFonts w:ascii="Lucida Console" w:hAnsi="Lucida Console" w:cs="Lucida Console"/>
+          <w:color w:val="00A89A"/>
+          <w:sz w:val="18"/>
+          <w:szCs w:val="18"/>
+          <w:lang w:val="en-GB"/>
+        </w:rPr>
+        <w:t xml:space="preserve"> (main)</w:t>
+      </w:r>
+    </w:p>
+    <w:p>
+      <w:pPr>
+        <w:autoSpaceDE w:val="0"/>
+        <w:autoSpaceDN w:val="0"/>
+        <w:adjustRightInd w:val="0"/>
+        <w:spacing w:after="0" w:line="240" w:lineRule="auto"/>
+        <w:jc w:val="left"/>
+        <w:rPr>
+          <w:rFonts w:ascii="Lucida Console" w:hAnsi="Lucida Console" w:cs="Lucida Console"/>
+          <w:sz w:val="18"/>
+          <w:szCs w:val="18"/>
+          <w:lang w:val="en-GB"/>
+        </w:rPr>
+      </w:pPr>
+      <w:r>
+        <w:rPr>
+          <w:rFonts w:ascii="Lucida Console" w:hAnsi="Lucida Console" w:cs="Lucida Console"/>
+          <w:sz w:val="18"/>
+          <w:szCs w:val="18"/>
+          <w:lang w:val="en-GB"/>
+        </w:rPr>
+        <w:t>$ git log</w:t>
+      </w:r>
+    </w:p>
+    <w:p>
+      <w:pPr>
+        <w:autoSpaceDE w:val="0"/>
+        <w:autoSpaceDN w:val="0"/>
+        <w:adjustRightInd w:val="0"/>
+        <w:spacing w:after="0" w:line="240" w:lineRule="auto"/>
+        <w:jc w:val="left"/>
+        <w:rPr>
+          <w:rFonts w:ascii="Lucida Console" w:hAnsi="Lucida Console" w:cs="Lucida Console"/>
+          <w:b/>
+          <w:bCs/>
+          <w:color w:val="FF7676"/>
+          <w:sz w:val="18"/>
+          <w:szCs w:val="18"/>
+          <w:lang w:val="en-GB"/>
+        </w:rPr>
+      </w:pPr>
+      <w:r>
+        <w:rPr>
+          <w:rFonts w:ascii="Lucida Console" w:hAnsi="Lucida Console" w:cs="Lucida Console"/>
+          <w:color w:val="C0A000"/>
+          <w:sz w:val="18"/>
+          <w:szCs w:val="18"/>
+          <w:lang w:val="en-GB"/>
+        </w:rPr>
+        <w:t>commit 76aea2f0e15b962e51bd654158ca43844fc4a72b (</w:t>
+      </w:r>
+      <w:r>
+        <w:rPr>
+          <w:rFonts w:ascii="Lucida Console" w:hAnsi="Lucida Console" w:cs="Lucida Console"/>
+          <w:b/>
+          <w:bCs/>
+          <w:color w:val="00F0F0"/>
+          <w:sz w:val="18"/>
+          <w:szCs w:val="18"/>
+          <w:lang w:val="en-GB"/>
+        </w:rPr>
+        <w:t>HEAD</w:t>
+      </w:r>
+      <w:r>
+        <w:rPr>
+          <w:rFonts w:ascii="Lucida Console" w:hAnsi="Lucida Console" w:cs="Lucida Console"/>
+          <w:color w:val="C0A000"/>
+          <w:sz w:val="18"/>
+          <w:szCs w:val="18"/>
+          <w:lang w:val="en-GB"/>
+        </w:rPr>
+        <w:t xml:space="preserve"> -&gt; </w:t>
+      </w:r>
+      <w:r>
+        <w:rPr>
+          <w:rFonts w:ascii="Lucida Console" w:hAnsi="Lucida Console" w:cs="Lucida Console"/>
+          <w:b/>
+          <w:bCs/>
+          <w:color w:val="00F200"/>
+          <w:sz w:val="18"/>
+          <w:szCs w:val="18"/>
+          <w:lang w:val="en-GB"/>
+        </w:rPr>
+        <w:t>main</w:t>
+      </w:r>
+      <w:r>
+        <w:rPr>
+          <w:rFonts w:ascii="Lucida Console" w:hAnsi="Lucida Console" w:cs="Lucida Console"/>
+          <w:color w:val="C0A000"/>
+          <w:sz w:val="18"/>
+          <w:szCs w:val="18"/>
+          <w:lang w:val="en-GB"/>
+        </w:rPr>
+        <w:t xml:space="preserve">, </w:t>
+      </w:r>
+      <w:r>
+        <w:rPr>
+          <w:rFonts w:ascii="Lucida Console" w:hAnsi="Lucida Console" w:cs="Lucida Console"/>
+          <w:b/>
+          <w:bCs/>
+          <w:color w:val="FF7676"/>
+          <w:sz w:val="18"/>
+          <w:szCs w:val="18"/>
+          <w:lang w:val="en-GB"/>
+        </w:rPr>
+        <w:t>origin/main</w:t>
+      </w:r>
+      <w:r>
+        <w:rPr>
+          <w:rFonts w:ascii="Lucida Console" w:hAnsi="Lucida Console" w:cs="Lucida Console"/>
+          <w:color w:val="C0A000"/>
+          <w:sz w:val="18"/>
+          <w:szCs w:val="18"/>
+          <w:lang w:val="en-GB"/>
+        </w:rPr>
+        <w:t xml:space="preserve">, </w:t>
+      </w:r>
+      <w:r>
+        <w:rPr>
+          <w:rFonts w:ascii="Lucida Console" w:hAnsi="Lucida Console" w:cs="Lucida Console"/>
+          <w:b/>
+          <w:bCs/>
+          <w:color w:val="FF7676"/>
+          <w:sz w:val="18"/>
+          <w:szCs w:val="18"/>
+          <w:lang w:val="en-GB"/>
+        </w:rPr>
+        <w:t>orig</w:t>
+      </w:r>
+    </w:p>
+    <w:p>
+      <w:pPr>
+        <w:autoSpaceDE w:val="0"/>
+        <w:autoSpaceDN w:val="0"/>
+        <w:adjustRightInd w:val="0"/>
+        <w:spacing w:after="0" w:line="240" w:lineRule="auto"/>
+        <w:jc w:val="left"/>
+        <w:rPr>
+          <w:rFonts w:ascii="Lucida Console" w:hAnsi="Lucida Console" w:cs="Lucida Console"/>
+          <w:color w:val="C0A000"/>
+          <w:sz w:val="18"/>
+          <w:szCs w:val="18"/>
+          <w:lang w:val="en-GB"/>
+        </w:rPr>
+      </w:pPr>
+      <w:r>
+        <w:rPr>
+          <w:rFonts w:ascii="Lucida Console" w:hAnsi="Lucida Console" w:cs="Lucida Console"/>
+          <w:b/>
+          <w:bCs/>
+          <w:color w:val="FF7676"/>
+          <w:sz w:val="18"/>
+          <w:szCs w:val="18"/>
+          <w:lang w:val="en-GB"/>
+        </w:rPr>
+        <w:t>in/HEAD</w:t>
+      </w:r>
+      <w:r>
+        <w:rPr>
+          <w:rFonts w:ascii="Lucida Console" w:hAnsi="Lucida Console" w:cs="Lucida Console"/>
+          <w:color w:val="C0A000"/>
+          <w:sz w:val="18"/>
+          <w:szCs w:val="18"/>
+          <w:lang w:val="en-GB"/>
+        </w:rPr>
+        <w:t>)</w:t>
+      </w:r>
+    </w:p>
+    <w:p>
+      <w:pPr>
+        <w:autoSpaceDE w:val="0"/>
+        <w:autoSpaceDN w:val="0"/>
+        <w:adjustRightInd w:val="0"/>
+        <w:spacing w:after="0" w:line="240" w:lineRule="auto"/>
+        <w:jc w:val="left"/>
+        <w:rPr>
+          <w:rFonts w:ascii="Lucida Console" w:hAnsi="Lucida Console" w:cs="Lucida Console"/>
+          <w:sz w:val="18"/>
+          <w:szCs w:val="18"/>
+          <w:lang w:val="en-GB"/>
+        </w:rPr>
+      </w:pPr>
+      <w:r>
+        <w:rPr>
+          <w:rFonts w:ascii="Lucida Console" w:hAnsi="Lucida Console" w:cs="Lucida Console"/>
+          <w:sz w:val="18"/>
+          <w:szCs w:val="18"/>
+          <w:lang w:val="en-GB"/>
+        </w:rPr>
+        <w:t>Author: Thales Campos &lt;159160714+tlmcampos@users.noreply.github.com&gt;</w:t>
+      </w:r>
+    </w:p>
+    <w:p>
+      <w:pPr>
+        <w:autoSpaceDE w:val="0"/>
+        <w:autoSpaceDN w:val="0"/>
+        <w:adjustRightInd w:val="0"/>
+        <w:spacing w:after="0" w:line="240" w:lineRule="auto"/>
+        <w:jc w:val="left"/>
+        <w:rPr>
+          <w:rFonts w:ascii="Lucida Console" w:hAnsi="Lucida Console" w:cs="Lucida Console"/>
+          <w:sz w:val="18"/>
+          <w:szCs w:val="18"/>
+          <w:lang w:val="en-GB"/>
+        </w:rPr>
+      </w:pPr>
+      <w:r>
+        <w:rPr>
+          <w:rFonts w:ascii="Lucida Console" w:hAnsi="Lucida Console" w:cs="Lucida Console"/>
+          <w:sz w:val="18"/>
+          <w:szCs w:val="18"/>
+          <w:lang w:val="en-GB"/>
+        </w:rPr>
+        <w:t>Date:   Sun Mar 23 12:56:01 2025 +0000</w:t>
+      </w:r>
+    </w:p>
+    <w:p>
+      <w:pPr>
+        <w:autoSpaceDE w:val="0"/>
+        <w:autoSpaceDN w:val="0"/>
+        <w:adjustRightInd w:val="0"/>
+        <w:spacing w:after="0" w:line="240" w:lineRule="auto"/>
+        <w:jc w:val="left"/>
+        <w:rPr>
+          <w:rFonts w:ascii="Lucida Console" w:hAnsi="Lucida Console" w:cs="Lucida Console"/>
+          <w:sz w:val="18"/>
+          <w:szCs w:val="18"/>
+          <w:lang w:val="en-GB"/>
+        </w:rPr>
+      </w:pPr>
+    </w:p>
+    <w:p>
+      <w:pPr>
+        <w:autoSpaceDE w:val="0"/>
+        <w:autoSpaceDN w:val="0"/>
+        <w:adjustRightInd w:val="0"/>
+        <w:spacing w:after="0" w:line="240" w:lineRule="auto"/>
+        <w:jc w:val="left"/>
+        <w:rPr>
+          <w:rFonts w:ascii="Lucida Console" w:hAnsi="Lucida Console" w:cs="Lucida Console"/>
+          <w:sz w:val="18"/>
+          <w:szCs w:val="18"/>
+          <w:lang w:val="en-GB"/>
+        </w:rPr>
+      </w:pPr>
+      <w:r>
+        <w:rPr>
+          <w:rFonts w:ascii="Lucida Console" w:hAnsi="Lucida Console" w:cs="Lucida Console"/>
+          <w:sz w:val="18"/>
+          <w:szCs w:val="18"/>
+          <w:lang w:val="en-GB"/>
+        </w:rPr>
+        <w:t xml:space="preserve">    Update Documentation.docx</w:t>
+      </w:r>
+    </w:p>
+    <w:p>
+      <w:pPr>
+        <w:autoSpaceDE w:val="0"/>
+        <w:autoSpaceDN w:val="0"/>
+        <w:adjustRightInd w:val="0"/>
+        <w:spacing w:after="0" w:line="240" w:lineRule="auto"/>
+        <w:jc w:val="left"/>
+        <w:rPr>
+          <w:rFonts w:ascii="Lucida Console" w:hAnsi="Lucida Console" w:cs="Lucida Console"/>
+          <w:sz w:val="18"/>
+          <w:szCs w:val="18"/>
+          <w:lang w:val="en-GB"/>
+        </w:rPr>
+      </w:pPr>
+    </w:p>
+    <w:p>
+      <w:pPr>
+        <w:autoSpaceDE w:val="0"/>
+        <w:autoSpaceDN w:val="0"/>
+        <w:adjustRightInd w:val="0"/>
+        <w:spacing w:after="0" w:line="240" w:lineRule="auto"/>
+        <w:jc w:val="left"/>
+        <w:rPr>
+          <w:rFonts w:ascii="Lucida Console" w:hAnsi="Lucida Console" w:cs="Lucida Console"/>
+          <w:color w:val="C0A000"/>
+          <w:sz w:val="18"/>
+          <w:szCs w:val="18"/>
+          <w:lang w:val="en-GB"/>
+        </w:rPr>
+      </w:pPr>
+      <w:r>
+        <w:rPr>
+          <w:rFonts w:ascii="Lucida Console" w:hAnsi="Lucida Console" w:cs="Lucida Console"/>
+          <w:color w:val="C0A000"/>
+          <w:sz w:val="18"/>
+          <w:szCs w:val="18"/>
+          <w:lang w:val="en-GB"/>
+        </w:rPr>
+        <w:t>commit b1a804a54b7bcff1aa7d1df5fc5ffbaf209c2509</w:t>
+      </w:r>
+    </w:p>
+    <w:p>
+      <w:pPr>
+        <w:autoSpaceDE w:val="0"/>
+        <w:autoSpaceDN w:val="0"/>
+        <w:adjustRightInd w:val="0"/>
+        <w:spacing w:after="0" w:line="240" w:lineRule="auto"/>
+        <w:jc w:val="left"/>
+        <w:rPr>
+          <w:rFonts w:ascii="Lucida Console" w:hAnsi="Lucida Console" w:cs="Lucida Console"/>
+          <w:sz w:val="18"/>
+          <w:szCs w:val="18"/>
+          <w:lang w:val="en-GB"/>
+        </w:rPr>
+      </w:pPr>
+      <w:r>
+        <w:rPr>
+          <w:rFonts w:ascii="Lucida Console" w:hAnsi="Lucida Console" w:cs="Lucida Console"/>
+          <w:sz w:val="18"/>
+          <w:szCs w:val="18"/>
+          <w:lang w:val="en-GB"/>
+        </w:rPr>
+        <w:t>Author: Thales Campos &lt;159160714+tlmcampos@users.noreply.github.com&gt;</w:t>
+      </w:r>
+    </w:p>
+    <w:p>
+      <w:pPr>
+        <w:autoSpaceDE w:val="0"/>
+        <w:autoSpaceDN w:val="0"/>
+        <w:adjustRightInd w:val="0"/>
+        <w:spacing w:after="0" w:line="240" w:lineRule="auto"/>
+        <w:jc w:val="left"/>
+        <w:rPr>
+          <w:rFonts w:ascii="Lucida Console" w:hAnsi="Lucida Console" w:cs="Lucida Console"/>
+          <w:sz w:val="18"/>
+          <w:szCs w:val="18"/>
+          <w:lang w:val="en-GB"/>
+        </w:rPr>
+      </w:pPr>
+      <w:r>
+        <w:rPr>
+          <w:rFonts w:ascii="Lucida Console" w:hAnsi="Lucida Console" w:cs="Lucida Console"/>
+          <w:sz w:val="18"/>
+          <w:szCs w:val="18"/>
+          <w:lang w:val="en-GB"/>
+        </w:rPr>
+        <w:t>Date:   Sun Mar 23 12:46:13 2025 +0000</w:t>
+      </w:r>
+    </w:p>
+    <w:p>
+      <w:pPr>
+        <w:autoSpaceDE w:val="0"/>
+        <w:autoSpaceDN w:val="0"/>
+        <w:adjustRightInd w:val="0"/>
+        <w:spacing w:after="0" w:line="240" w:lineRule="auto"/>
+        <w:jc w:val="left"/>
+        <w:rPr>
+          <w:rFonts w:ascii="Lucida Console" w:hAnsi="Lucida Console" w:cs="Lucida Console"/>
+          <w:sz w:val="18"/>
+          <w:szCs w:val="18"/>
+          <w:lang w:val="en-GB"/>
+        </w:rPr>
+      </w:pPr>
+    </w:p>
+    <w:p>
+      <w:pPr>
+        <w:autoSpaceDE w:val="0"/>
+        <w:autoSpaceDN w:val="0"/>
+        <w:adjustRightInd w:val="0"/>
+        <w:spacing w:after="0" w:line="240" w:lineRule="auto"/>
+        <w:jc w:val="left"/>
+        <w:rPr>
+          <w:rFonts w:ascii="Lucida Console" w:hAnsi="Lucida Console" w:cs="Lucida Console"/>
+          <w:sz w:val="18"/>
+          <w:szCs w:val="18"/>
+          <w:lang w:val="en-GB"/>
+        </w:rPr>
+      </w:pPr>
+      <w:r>
+        <w:rPr>
+          <w:rFonts w:ascii="Lucida Console" w:hAnsi="Lucida Console" w:cs="Lucida Console"/>
+          <w:sz w:val="18"/>
+          <w:szCs w:val="18"/>
+          <w:lang w:val="en-GB"/>
+        </w:rPr>
+        <w:t xml:space="preserve">    Update Documentation.docx</w:t>
+      </w:r>
+    </w:p>
+    <w:p>
+      <w:pPr>
+        <w:autoSpaceDE w:val="0"/>
+        <w:autoSpaceDN w:val="0"/>
+        <w:adjustRightInd w:val="0"/>
+        <w:spacing w:after="0" w:line="240" w:lineRule="auto"/>
+        <w:jc w:val="left"/>
+        <w:rPr>
+          <w:rFonts w:ascii="Lucida Console" w:hAnsi="Lucida Console" w:cs="Lucida Console"/>
+          <w:sz w:val="18"/>
+          <w:szCs w:val="18"/>
+          <w:lang w:val="en-GB"/>
+        </w:rPr>
+      </w:pPr>
+    </w:p>
+    <w:p>
+      <w:pPr>
+        <w:autoSpaceDE w:val="0"/>
+        <w:autoSpaceDN w:val="0"/>
+        <w:adjustRightInd w:val="0"/>
+        <w:spacing w:after="0" w:line="240" w:lineRule="auto"/>
+        <w:jc w:val="left"/>
+        <w:rPr>
+          <w:rFonts w:ascii="Lucida Console" w:hAnsi="Lucida Console" w:cs="Lucida Console"/>
+          <w:color w:val="C0A000"/>
+          <w:sz w:val="18"/>
+          <w:szCs w:val="18"/>
+          <w:lang w:val="en-GB"/>
+        </w:rPr>
+      </w:pPr>
+      <w:r>
+        <w:rPr>
+          <w:rFonts w:ascii="Lucida Console" w:hAnsi="Lucida Console" w:cs="Lucida Console"/>
+          <w:color w:val="C0A000"/>
+          <w:sz w:val="18"/>
+          <w:szCs w:val="18"/>
+          <w:lang w:val="en-GB"/>
+        </w:rPr>
+        <w:t>commit 8f4991753ae28eb736cbe957d058f458e419ff2a</w:t>
+      </w:r>
+    </w:p>
+    <w:p>
+      <w:pPr>
+        <w:autoSpaceDE w:val="0"/>
+        <w:autoSpaceDN w:val="0"/>
+        <w:adjustRightInd w:val="0"/>
+        <w:spacing w:after="0" w:line="240" w:lineRule="auto"/>
+        <w:jc w:val="left"/>
+        <w:rPr>
+          <w:rFonts w:ascii="Lucida Console" w:hAnsi="Lucida Console" w:cs="Lucida Console"/>
+          <w:sz w:val="18"/>
+          <w:szCs w:val="18"/>
+          <w:lang w:val="en-GB"/>
+        </w:rPr>
+      </w:pPr>
+      <w:r>
+        <w:rPr>
+          <w:rFonts w:ascii="Lucida Console" w:hAnsi="Lucida Console" w:cs="Lucida Console"/>
+          <w:sz w:val="18"/>
+          <w:szCs w:val="18"/>
+          <w:lang w:val="en-GB"/>
+        </w:rPr>
+        <w:t>Author: Thales Campos &lt;159160714+tlmcampos@users.noreply.github.com&gt;</w:t>
+      </w:r>
+    </w:p>
+    <w:p>
+      <w:pPr>
+        <w:autoSpaceDE w:val="0"/>
+        <w:autoSpaceDN w:val="0"/>
+        <w:adjustRightInd w:val="0"/>
+        <w:spacing w:after="0" w:line="240" w:lineRule="auto"/>
+        <w:jc w:val="left"/>
+        <w:rPr>
+          <w:rFonts w:ascii="Lucida Console" w:hAnsi="Lucida Console" w:cs="Lucida Console"/>
+          <w:sz w:val="18"/>
+          <w:szCs w:val="18"/>
+          <w:lang w:val="en-GB"/>
+        </w:rPr>
+      </w:pPr>
+      <w:r>
+        <w:rPr>
+          <w:rFonts w:ascii="Lucida Console" w:hAnsi="Lucida Console" w:cs="Lucida Console"/>
+          <w:sz w:val="18"/>
+          <w:szCs w:val="18"/>
+          <w:lang w:val="en-GB"/>
+        </w:rPr>
+        <w:t>Date:   Sun Mar 23 12:11:41 2025 +0000</w:t>
+      </w:r>
+    </w:p>
+    <w:p>
+      <w:pPr>
+        <w:autoSpaceDE w:val="0"/>
+        <w:autoSpaceDN w:val="0"/>
+        <w:adjustRightInd w:val="0"/>
+        <w:spacing w:after="0" w:line="240" w:lineRule="auto"/>
+        <w:jc w:val="left"/>
+        <w:rPr>
+          <w:rFonts w:ascii="Lucida Console" w:hAnsi="Lucida Console" w:cs="Lucida Console"/>
+          <w:sz w:val="18"/>
+          <w:szCs w:val="18"/>
+          <w:lang w:val="en-GB"/>
+        </w:rPr>
+      </w:pPr>
+    </w:p>
+    <w:p>
+      <w:pPr>
+        <w:autoSpaceDE w:val="0"/>
+        <w:autoSpaceDN w:val="0"/>
+        <w:adjustRightInd w:val="0"/>
+        <w:spacing w:after="0" w:line="240" w:lineRule="auto"/>
+        <w:jc w:val="left"/>
+        <w:rPr>
+          <w:rFonts w:ascii="Lucida Console" w:hAnsi="Lucida Console" w:cs="Lucida Console"/>
+          <w:sz w:val="18"/>
+          <w:szCs w:val="18"/>
+          <w:lang w:val="en-GB"/>
+        </w:rPr>
+      </w:pPr>
+      <w:r>
+        <w:rPr>
+          <w:rFonts w:ascii="Lucida Console" w:hAnsi="Lucida Console" w:cs="Lucida Console"/>
+          <w:sz w:val="18"/>
+          <w:szCs w:val="18"/>
+          <w:lang w:val="en-GB"/>
+        </w:rPr>
+        <w:t xml:space="preserve">    Update Documentation.docx</w:t>
+      </w:r>
+    </w:p>
+    <w:p>
+      <w:pPr>
+        <w:autoSpaceDE w:val="0"/>
+        <w:autoSpaceDN w:val="0"/>
+        <w:adjustRightInd w:val="0"/>
+        <w:spacing w:after="0" w:line="240" w:lineRule="auto"/>
+        <w:jc w:val="left"/>
+        <w:rPr>
+          <w:rFonts w:ascii="Lucida Console" w:hAnsi="Lucida Console" w:cs="Lucida Console"/>
+          <w:sz w:val="18"/>
+          <w:szCs w:val="18"/>
+          <w:lang w:val="en-GB"/>
+        </w:rPr>
+      </w:pPr>
+    </w:p>
+    <w:p>
+      <w:pPr>
+        <w:autoSpaceDE w:val="0"/>
+        <w:autoSpaceDN w:val="0"/>
+        <w:adjustRightInd w:val="0"/>
+        <w:spacing w:after="0" w:line="240" w:lineRule="auto"/>
+        <w:jc w:val="left"/>
+        <w:rPr>
+          <w:rFonts w:ascii="Lucida Console" w:hAnsi="Lucida Console" w:cs="Lucida Console"/>
+          <w:color w:val="C0A000"/>
+          <w:sz w:val="18"/>
+          <w:szCs w:val="18"/>
+          <w:lang w:val="en-GB"/>
+        </w:rPr>
+      </w:pPr>
+      <w:r>
+        <w:rPr>
+          <w:rFonts w:ascii="Lucida Console" w:hAnsi="Lucida Console" w:cs="Lucida Console"/>
+          <w:color w:val="C0A000"/>
+          <w:sz w:val="18"/>
+          <w:szCs w:val="18"/>
+          <w:lang w:val="en-GB"/>
+        </w:rPr>
+        <w:t>commit 07b0c4d6829e34d8ff7dd3defa0958e2c0752475</w:t>
+      </w:r>
+    </w:p>
+    <w:p>
+      <w:pPr>
+        <w:autoSpaceDE w:val="0"/>
+        <w:autoSpaceDN w:val="0"/>
+        <w:adjustRightInd w:val="0"/>
+        <w:spacing w:after="0" w:line="240" w:lineRule="auto"/>
+        <w:jc w:val="left"/>
+        <w:rPr>
+          <w:rFonts w:ascii="Lucida Console" w:hAnsi="Lucida Console" w:cs="Lucida Console"/>
+          <w:sz w:val="18"/>
+          <w:szCs w:val="18"/>
+          <w:lang w:val="en-GB"/>
+        </w:rPr>
+      </w:pPr>
+      <w:r>
+        <w:rPr>
+          <w:rFonts w:ascii="Lucida Console" w:hAnsi="Lucida Console" w:cs="Lucida Console"/>
+          <w:sz w:val="18"/>
+          <w:szCs w:val="18"/>
+          <w:lang w:val="en-GB"/>
+        </w:rPr>
+        <w:t>Author: Thales Campos &lt;159160714+tlmcampos@users.noreply.github.com&gt;</w:t>
+      </w:r>
+    </w:p>
+    <w:p>
+      <w:pPr>
+        <w:autoSpaceDE w:val="0"/>
+        <w:autoSpaceDN w:val="0"/>
+        <w:adjustRightInd w:val="0"/>
+        <w:spacing w:after="0" w:line="240" w:lineRule="auto"/>
+        <w:jc w:val="left"/>
+        <w:rPr>
+          <w:rFonts w:ascii="Lucida Console" w:hAnsi="Lucida Console" w:cs="Lucida Console"/>
+          <w:sz w:val="18"/>
+          <w:szCs w:val="18"/>
+          <w:lang w:val="en-GB"/>
+        </w:rPr>
+      </w:pPr>
+      <w:r>
+        <w:rPr>
+          <w:rFonts w:ascii="Lucida Console" w:hAnsi="Lucida Console" w:cs="Lucida Console"/>
+          <w:sz w:val="18"/>
+          <w:szCs w:val="18"/>
+          <w:lang w:val="en-GB"/>
+        </w:rPr>
+        <w:t>Date:   Sun Mar 23 11:44:55 2025 +0000</w:t>
+      </w:r>
+    </w:p>
+    <w:p>
+      <w:pPr>
+        <w:autoSpaceDE w:val="0"/>
+        <w:autoSpaceDN w:val="0"/>
+        <w:adjustRightInd w:val="0"/>
+        <w:spacing w:after="0" w:line="240" w:lineRule="auto"/>
+        <w:jc w:val="left"/>
+        <w:rPr>
+          <w:rFonts w:ascii="Lucida Console" w:hAnsi="Lucida Console" w:cs="Lucida Console"/>
+          <w:sz w:val="18"/>
+          <w:szCs w:val="18"/>
+          <w:lang w:val="en-GB"/>
+        </w:rPr>
+      </w:pPr>
+    </w:p>
+    <w:p>
+      <w:pPr>
+        <w:autoSpaceDE w:val="0"/>
+        <w:autoSpaceDN w:val="0"/>
+        <w:adjustRightInd w:val="0"/>
+        <w:spacing w:after="0" w:line="240" w:lineRule="auto"/>
+        <w:jc w:val="left"/>
+        <w:rPr>
+          <w:rFonts w:ascii="Lucida Console" w:hAnsi="Lucida Console" w:cs="Lucida Console"/>
+          <w:sz w:val="18"/>
+          <w:szCs w:val="18"/>
+          <w:lang w:val="en-GB"/>
+        </w:rPr>
+      </w:pPr>
+      <w:r>
+        <w:rPr>
+          <w:rFonts w:ascii="Lucida Console" w:hAnsi="Lucida Console" w:cs="Lucida Console"/>
+          <w:sz w:val="18"/>
+          <w:szCs w:val="18"/>
+          <w:lang w:val="en-GB"/>
+        </w:rPr>
+        <w:t xml:space="preserve">    Update Documentation.docx</w:t>
+      </w:r>
+    </w:p>
+    <w:p>
+      <w:pPr>
+        <w:autoSpaceDE w:val="0"/>
+        <w:autoSpaceDN w:val="0"/>
+        <w:adjustRightInd w:val="0"/>
+        <w:spacing w:after="0" w:line="240" w:lineRule="auto"/>
+        <w:jc w:val="left"/>
+        <w:rPr>
+          <w:rFonts w:ascii="Lucida Console" w:hAnsi="Lucida Console" w:cs="Lucida Console"/>
+          <w:sz w:val="18"/>
+          <w:szCs w:val="18"/>
+          <w:lang w:val="en-GB"/>
+        </w:rPr>
+      </w:pPr>
+    </w:p>
+    <w:p>
+      <w:pPr>
+        <w:autoSpaceDE w:val="0"/>
+        <w:autoSpaceDN w:val="0"/>
+        <w:adjustRightInd w:val="0"/>
+        <w:spacing w:after="0" w:line="240" w:lineRule="auto"/>
+        <w:jc w:val="left"/>
+        <w:rPr>
+          <w:rFonts w:ascii="Lucida Console" w:hAnsi="Lucida Console" w:cs="Lucida Console"/>
+          <w:sz w:val="18"/>
+          <w:szCs w:val="18"/>
+          <w:lang w:val="en-GB"/>
+        </w:rPr>
+      </w:pPr>
+      <w:r>
+        <w:rPr>
+          <w:rFonts w:ascii="Lucida Console" w:hAnsi="Lucida Console" w:cs="Lucida Console"/>
+          <w:sz w:val="18"/>
+          <w:szCs w:val="18"/>
+          <w:lang w:val="en-GB"/>
+        </w:rPr>
+        <w:t xml:space="preserve">    describe classes ChatGPTClient, ComversationController, and ConversationMana</w:t>
+      </w:r>
+    </w:p>
+    <w:p>
+      <w:pPr>
+        <w:autoSpaceDE w:val="0"/>
+        <w:autoSpaceDN w:val="0"/>
+        <w:adjustRightInd w:val="0"/>
+        <w:spacing w:after="0" w:line="240" w:lineRule="auto"/>
+        <w:jc w:val="left"/>
+        <w:rPr>
+          <w:rFonts w:ascii="Lucida Console" w:hAnsi="Lucida Console" w:cs="Lucida Console"/>
+          <w:sz w:val="18"/>
+          <w:szCs w:val="18"/>
+          <w:lang w:val="pt-BR"/>
+        </w:rPr>
+      </w:pPr>
+      <w:r>
+        <w:rPr>
+          <w:rFonts w:ascii="Lucida Console" w:hAnsi="Lucida Console" w:cs="Lucida Console"/>
+          <w:sz w:val="18"/>
+          <w:szCs w:val="18"/>
+          <w:lang w:val="pt-BR"/>
+        </w:rPr>
+        <w:t>ger</w:t>
+      </w:r>
+    </w:p>
+    <w:p>
+      <w:pPr>
+        <w:autoSpaceDE w:val="0"/>
+        <w:autoSpaceDN w:val="0"/>
+        <w:adjustRightInd w:val="0"/>
+        <w:spacing w:after="0" w:line="240" w:lineRule="auto"/>
+        <w:jc w:val="left"/>
+        <w:rPr>
+          <w:rFonts w:ascii="Lucida Console" w:hAnsi="Lucida Console" w:cs="Lucida Console"/>
+          <w:sz w:val="18"/>
+          <w:szCs w:val="18"/>
+          <w:lang w:val="pt-BR"/>
+        </w:rPr>
+      </w:pPr>
+    </w:p>
+    <w:p>
+      <w:pPr>
+        <w:autoSpaceDE w:val="0"/>
+        <w:autoSpaceDN w:val="0"/>
+        <w:adjustRightInd w:val="0"/>
+        <w:spacing w:after="0" w:line="240" w:lineRule="auto"/>
+        <w:jc w:val="left"/>
+        <w:rPr>
+          <w:rFonts w:ascii="Lucida Console" w:hAnsi="Lucida Console" w:cs="Lucida Console"/>
+          <w:color w:val="C0A000"/>
+          <w:sz w:val="18"/>
+          <w:szCs w:val="18"/>
+          <w:lang w:val="en-GB"/>
+        </w:rPr>
+      </w:pPr>
+      <w:r>
+        <w:rPr>
+          <w:rFonts w:ascii="Lucida Console" w:hAnsi="Lucida Console" w:cs="Lucida Console"/>
+          <w:color w:val="C0A000"/>
+          <w:sz w:val="18"/>
+          <w:szCs w:val="18"/>
+          <w:lang w:val="en-GB"/>
+        </w:rPr>
+        <w:t>commit e7749d258d8db49ba650096f082f95771c78acfe</w:t>
+      </w:r>
+    </w:p>
+    <w:p>
+      <w:pPr>
+        <w:autoSpaceDE w:val="0"/>
+        <w:autoSpaceDN w:val="0"/>
+        <w:adjustRightInd w:val="0"/>
+        <w:spacing w:after="0" w:line="240" w:lineRule="auto"/>
+        <w:jc w:val="left"/>
+        <w:rPr>
+          <w:rFonts w:ascii="Lucida Console" w:hAnsi="Lucida Console" w:cs="Lucida Console"/>
+          <w:sz w:val="18"/>
+          <w:szCs w:val="18"/>
+          <w:lang w:val="en-GB"/>
+        </w:rPr>
+      </w:pPr>
+      <w:r>
+        <w:rPr>
+          <w:rFonts w:ascii="Lucida Console" w:hAnsi="Lucida Console" w:cs="Lucida Console"/>
+          <w:sz w:val="18"/>
+          <w:szCs w:val="18"/>
+          <w:lang w:val="en-GB"/>
+        </w:rPr>
+        <w:t>Author: Thales Campos &lt;159160714+tlmcampos@users.noreply.github.com&gt;</w:t>
+      </w:r>
+    </w:p>
+    <w:p>
+      <w:pPr>
+        <w:autoSpaceDE w:val="0"/>
+        <w:autoSpaceDN w:val="0"/>
+        <w:adjustRightInd w:val="0"/>
+        <w:spacing w:after="0" w:line="240" w:lineRule="auto"/>
+        <w:jc w:val="left"/>
+        <w:rPr>
+          <w:rFonts w:ascii="Lucida Console" w:hAnsi="Lucida Console" w:cs="Lucida Console"/>
+          <w:sz w:val="18"/>
+          <w:szCs w:val="18"/>
+          <w:lang w:val="en-GB"/>
+        </w:rPr>
+      </w:pPr>
+      <w:r>
+        <w:rPr>
+          <w:rFonts w:ascii="Lucida Console" w:hAnsi="Lucida Console" w:cs="Lucida Console"/>
+          <w:sz w:val="18"/>
+          <w:szCs w:val="18"/>
+          <w:lang w:val="en-GB"/>
+        </w:rPr>
+        <w:t>Date:   Sun Mar 23 11:18:11 2025 +0000</w:t>
+      </w:r>
+    </w:p>
+    <w:p>
+      <w:pPr>
+        <w:autoSpaceDE w:val="0"/>
+        <w:autoSpaceDN w:val="0"/>
+        <w:adjustRightInd w:val="0"/>
+        <w:spacing w:after="0" w:line="240" w:lineRule="auto"/>
+        <w:jc w:val="left"/>
+        <w:rPr>
+          <w:rFonts w:ascii="Lucida Console" w:hAnsi="Lucida Console" w:cs="Lucida Console"/>
+          <w:sz w:val="18"/>
+          <w:szCs w:val="18"/>
+          <w:lang w:val="en-GB"/>
+        </w:rPr>
+      </w:pPr>
+    </w:p>
+    <w:p>
+      <w:pPr>
+        <w:autoSpaceDE w:val="0"/>
+        <w:autoSpaceDN w:val="0"/>
+        <w:adjustRightInd w:val="0"/>
+        <w:spacing w:after="0" w:line="240" w:lineRule="auto"/>
+        <w:jc w:val="left"/>
+        <w:rPr>
+          <w:rFonts w:ascii="Lucida Console" w:hAnsi="Lucida Console" w:cs="Lucida Console"/>
+          <w:sz w:val="18"/>
+          <w:szCs w:val="18"/>
+          <w:lang w:val="en-GB"/>
+        </w:rPr>
+      </w:pPr>
+      <w:r>
+        <w:rPr>
+          <w:rFonts w:ascii="Lucida Console" w:hAnsi="Lucida Console" w:cs="Lucida Console"/>
+          <w:sz w:val="18"/>
+          <w:szCs w:val="18"/>
+          <w:lang w:val="en-GB"/>
+        </w:rPr>
+        <w:t xml:space="preserve">    Create Documentation.docx</w:t>
+      </w:r>
+    </w:p>
+    <w:p>
+      <w:pPr>
+        <w:autoSpaceDE w:val="0"/>
+        <w:autoSpaceDN w:val="0"/>
+        <w:adjustRightInd w:val="0"/>
+        <w:spacing w:after="0" w:line="240" w:lineRule="auto"/>
+        <w:jc w:val="left"/>
+        <w:rPr>
+          <w:rFonts w:ascii="Lucida Console" w:hAnsi="Lucida Console" w:cs="Lucida Console"/>
+          <w:sz w:val="18"/>
+          <w:szCs w:val="18"/>
+          <w:lang w:val="en-GB"/>
+        </w:rPr>
+      </w:pPr>
+    </w:p>
+    <w:p>
+      <w:pPr>
+        <w:autoSpaceDE w:val="0"/>
+        <w:autoSpaceDN w:val="0"/>
+        <w:adjustRightInd w:val="0"/>
+        <w:spacing w:after="0" w:line="240" w:lineRule="auto"/>
+        <w:jc w:val="left"/>
+        <w:rPr>
+          <w:rFonts w:ascii="Lucida Console" w:hAnsi="Lucida Console" w:cs="Lucida Console"/>
+          <w:color w:val="C0A000"/>
+          <w:sz w:val="18"/>
+          <w:szCs w:val="18"/>
+          <w:lang w:val="en-GB"/>
+        </w:rPr>
+      </w:pPr>
+      <w:r>
+        <w:rPr>
+          <w:rFonts w:ascii="Lucida Console" w:hAnsi="Lucida Console" w:cs="Lucida Console"/>
+          <w:color w:val="C0A000"/>
+          <w:sz w:val="18"/>
+          <w:szCs w:val="18"/>
+          <w:lang w:val="en-GB"/>
+        </w:rPr>
+        <w:t>commit 3175af3a470fdeda3142cab1e4d04258c4c4dcdc</w:t>
+      </w:r>
+    </w:p>
+    <w:p>
+      <w:pPr>
+        <w:autoSpaceDE w:val="0"/>
+        <w:autoSpaceDN w:val="0"/>
+        <w:adjustRightInd w:val="0"/>
+        <w:spacing w:after="0" w:line="240" w:lineRule="auto"/>
+        <w:jc w:val="left"/>
+        <w:rPr>
+          <w:rFonts w:ascii="Lucida Console" w:hAnsi="Lucida Console" w:cs="Lucida Console"/>
+          <w:sz w:val="18"/>
+          <w:szCs w:val="18"/>
+          <w:lang w:val="en-GB"/>
+        </w:rPr>
+      </w:pPr>
+      <w:r>
+        <w:rPr>
+          <w:rFonts w:ascii="Lucida Console" w:hAnsi="Lucida Console" w:cs="Lucida Console"/>
+          <w:sz w:val="18"/>
+          <w:szCs w:val="18"/>
+          <w:lang w:val="en-GB"/>
+        </w:rPr>
+        <w:t>Author: Karen F Magalhaes &lt;karenfmagalhaes@gmail.com&gt;</w:t>
+      </w:r>
+    </w:p>
+    <w:p>
+      <w:pPr>
+        <w:autoSpaceDE w:val="0"/>
+        <w:autoSpaceDN w:val="0"/>
+        <w:adjustRightInd w:val="0"/>
+        <w:spacing w:after="0" w:line="240" w:lineRule="auto"/>
+        <w:jc w:val="left"/>
+        <w:rPr>
+          <w:rFonts w:ascii="Lucida Console" w:hAnsi="Lucida Console" w:cs="Lucida Console"/>
+          <w:sz w:val="18"/>
+          <w:szCs w:val="18"/>
+          <w:lang w:val="en-GB"/>
+        </w:rPr>
+      </w:pPr>
+      <w:r>
+        <w:rPr>
+          <w:rFonts w:ascii="Lucida Console" w:hAnsi="Lucida Console" w:cs="Lucida Console"/>
+          <w:sz w:val="18"/>
+          <w:szCs w:val="18"/>
+          <w:lang w:val="en-GB"/>
+        </w:rPr>
+        <w:t>Date:   Sat Mar 22 12:33:59 2025 +0000</w:t>
+      </w:r>
+    </w:p>
+    <w:p>
+      <w:pPr>
+        <w:autoSpaceDE w:val="0"/>
+        <w:autoSpaceDN w:val="0"/>
+        <w:adjustRightInd w:val="0"/>
+        <w:spacing w:after="0" w:line="240" w:lineRule="auto"/>
+        <w:jc w:val="left"/>
+        <w:rPr>
+          <w:rFonts w:ascii="Lucida Console" w:hAnsi="Lucida Console" w:cs="Lucida Console"/>
+          <w:sz w:val="18"/>
+          <w:szCs w:val="18"/>
+          <w:lang w:val="en-GB"/>
+        </w:rPr>
+      </w:pPr>
+    </w:p>
+    <w:p>
+      <w:pPr>
+        <w:autoSpaceDE w:val="0"/>
+        <w:autoSpaceDN w:val="0"/>
+        <w:adjustRightInd w:val="0"/>
+        <w:spacing w:after="0" w:line="240" w:lineRule="auto"/>
+        <w:jc w:val="left"/>
+        <w:rPr>
+          <w:rFonts w:ascii="Lucida Console" w:hAnsi="Lucida Console" w:cs="Lucida Console"/>
+          <w:sz w:val="18"/>
+          <w:szCs w:val="18"/>
+          <w:lang w:val="en-GB"/>
+        </w:rPr>
+      </w:pPr>
+      <w:r>
+        <w:rPr>
+          <w:rFonts w:ascii="Lucida Console" w:hAnsi="Lucida Console" w:cs="Lucida Console"/>
+          <w:sz w:val="18"/>
+          <w:szCs w:val="18"/>
+          <w:lang w:val="en-GB"/>
+        </w:rPr>
+        <w:t xml:space="preserve">    Update chart, report, finaldoc documents</w:t>
+      </w:r>
+    </w:p>
+    <w:p>
+      <w:pPr>
+        <w:autoSpaceDE w:val="0"/>
+        <w:autoSpaceDN w:val="0"/>
+        <w:adjustRightInd w:val="0"/>
+        <w:spacing w:after="0" w:line="240" w:lineRule="auto"/>
+        <w:jc w:val="left"/>
+        <w:rPr>
+          <w:rFonts w:ascii="Lucida Console" w:hAnsi="Lucida Console" w:cs="Lucida Console"/>
+          <w:sz w:val="18"/>
+          <w:szCs w:val="18"/>
+          <w:lang w:val="en-GB"/>
+        </w:rPr>
+      </w:pPr>
+    </w:p>
+    <w:p>
+      <w:pPr>
+        <w:autoSpaceDE w:val="0"/>
+        <w:autoSpaceDN w:val="0"/>
+        <w:adjustRightInd w:val="0"/>
+        <w:spacing w:after="0" w:line="240" w:lineRule="auto"/>
+        <w:jc w:val="left"/>
+        <w:rPr>
+          <w:rFonts w:ascii="Lucida Console" w:hAnsi="Lucida Console" w:cs="Lucida Console"/>
+          <w:color w:val="C0A000"/>
+          <w:sz w:val="18"/>
+          <w:szCs w:val="18"/>
+          <w:lang w:val="en-GB"/>
+        </w:rPr>
+      </w:pPr>
+      <w:r>
+        <w:rPr>
+          <w:rFonts w:ascii="Lucida Console" w:hAnsi="Lucida Console" w:cs="Lucida Console"/>
+          <w:color w:val="C0A000"/>
+          <w:sz w:val="18"/>
+          <w:szCs w:val="18"/>
+          <w:lang w:val="en-GB"/>
+        </w:rPr>
+        <w:t>commit 22dae7766e11b23b9d009c4195f7bb4652f2933d</w:t>
+      </w:r>
+    </w:p>
+    <w:p>
+      <w:pPr>
+        <w:autoSpaceDE w:val="0"/>
+        <w:autoSpaceDN w:val="0"/>
+        <w:adjustRightInd w:val="0"/>
+        <w:spacing w:after="0" w:line="240" w:lineRule="auto"/>
+        <w:jc w:val="left"/>
+        <w:rPr>
+          <w:rFonts w:ascii="Lucida Console" w:hAnsi="Lucida Console" w:cs="Lucida Console"/>
+          <w:sz w:val="18"/>
+          <w:szCs w:val="18"/>
+          <w:lang w:val="en-GB"/>
+        </w:rPr>
+      </w:pPr>
+      <w:r>
+        <w:rPr>
+          <w:rFonts w:ascii="Lucida Console" w:hAnsi="Lucida Console" w:cs="Lucida Console"/>
+          <w:sz w:val="18"/>
+          <w:szCs w:val="18"/>
+          <w:lang w:val="en-GB"/>
+        </w:rPr>
+        <w:t>Author: Karen F Magalhaes &lt;karenfmagalhaes@gmail.com&gt;</w:t>
+      </w:r>
+    </w:p>
+    <w:p>
+      <w:pPr>
+        <w:autoSpaceDE w:val="0"/>
+        <w:autoSpaceDN w:val="0"/>
+        <w:adjustRightInd w:val="0"/>
+        <w:spacing w:after="0" w:line="240" w:lineRule="auto"/>
+        <w:jc w:val="left"/>
+        <w:rPr>
+          <w:rFonts w:ascii="Lucida Console" w:hAnsi="Lucida Console" w:cs="Lucida Console"/>
+          <w:sz w:val="18"/>
+          <w:szCs w:val="18"/>
+          <w:lang w:val="en-GB"/>
+        </w:rPr>
+      </w:pPr>
+      <w:r>
+        <w:rPr>
+          <w:rFonts w:ascii="Lucida Console" w:hAnsi="Lucida Console" w:cs="Lucida Console"/>
+          <w:sz w:val="18"/>
+          <w:szCs w:val="18"/>
+          <w:lang w:val="en-GB"/>
+        </w:rPr>
+        <w:t>Date:   Tue Mar 18 16:58:45 2025 +0000</w:t>
+      </w:r>
+    </w:p>
+    <w:p>
+      <w:pPr>
+        <w:autoSpaceDE w:val="0"/>
+        <w:autoSpaceDN w:val="0"/>
+        <w:adjustRightInd w:val="0"/>
+        <w:spacing w:after="0" w:line="240" w:lineRule="auto"/>
+        <w:jc w:val="left"/>
+        <w:rPr>
+          <w:rFonts w:ascii="Lucida Console" w:hAnsi="Lucida Console" w:cs="Lucida Console"/>
+          <w:sz w:val="18"/>
+          <w:szCs w:val="18"/>
+          <w:lang w:val="en-GB"/>
+        </w:rPr>
+      </w:pPr>
+    </w:p>
+    <w:p>
+      <w:pPr>
+        <w:autoSpaceDE w:val="0"/>
+        <w:autoSpaceDN w:val="0"/>
+        <w:adjustRightInd w:val="0"/>
+        <w:spacing w:after="0" w:line="240" w:lineRule="auto"/>
+        <w:jc w:val="left"/>
+        <w:rPr>
+          <w:rFonts w:ascii="Lucida Console" w:hAnsi="Lucida Console" w:cs="Lucida Console"/>
+          <w:sz w:val="18"/>
+          <w:szCs w:val="18"/>
+          <w:lang w:val="en-GB"/>
+        </w:rPr>
+      </w:pPr>
+      <w:r>
+        <w:rPr>
+          <w:rFonts w:ascii="Lucida Console" w:hAnsi="Lucida Console" w:cs="Lucida Console"/>
+          <w:sz w:val="18"/>
+          <w:szCs w:val="18"/>
+          <w:lang w:val="en-GB"/>
+        </w:rPr>
+        <w:t xml:space="preserve">    Update groupC_FinalProject_SD2.docx</w:t>
+      </w:r>
+    </w:p>
+    <w:p>
+      <w:pPr>
+        <w:autoSpaceDE w:val="0"/>
+        <w:autoSpaceDN w:val="0"/>
+        <w:adjustRightInd w:val="0"/>
+        <w:spacing w:after="0" w:line="240" w:lineRule="auto"/>
+        <w:jc w:val="left"/>
+        <w:rPr>
+          <w:rFonts w:ascii="Lucida Console" w:hAnsi="Lucida Console" w:cs="Lucida Console"/>
+          <w:sz w:val="18"/>
+          <w:szCs w:val="18"/>
+          <w:lang w:val="en-GB"/>
+        </w:rPr>
+      </w:pPr>
+    </w:p>
+    <w:p>
+      <w:pPr>
+        <w:autoSpaceDE w:val="0"/>
+        <w:autoSpaceDN w:val="0"/>
+        <w:adjustRightInd w:val="0"/>
+        <w:spacing w:after="0" w:line="240" w:lineRule="auto"/>
+        <w:jc w:val="left"/>
+        <w:rPr>
+          <w:rFonts w:ascii="Lucida Console" w:hAnsi="Lucida Console" w:cs="Lucida Console"/>
+          <w:color w:val="C0A000"/>
+          <w:sz w:val="18"/>
+          <w:szCs w:val="18"/>
+          <w:lang w:val="en-GB"/>
+        </w:rPr>
+      </w:pPr>
+      <w:r>
+        <w:rPr>
+          <w:rFonts w:ascii="Lucida Console" w:hAnsi="Lucida Console" w:cs="Lucida Console"/>
+          <w:color w:val="C0A000"/>
+          <w:sz w:val="18"/>
+          <w:szCs w:val="18"/>
+          <w:lang w:val="en-GB"/>
+        </w:rPr>
+        <w:t>commit cf632da0df3be834da04a5c7f07413923196bf2c</w:t>
+      </w:r>
+    </w:p>
+    <w:p>
+      <w:pPr>
+        <w:autoSpaceDE w:val="0"/>
+        <w:autoSpaceDN w:val="0"/>
+        <w:adjustRightInd w:val="0"/>
+        <w:spacing w:after="0" w:line="240" w:lineRule="auto"/>
+        <w:jc w:val="left"/>
+        <w:rPr>
+          <w:rFonts w:ascii="Lucida Console" w:hAnsi="Lucida Console" w:cs="Lucida Console"/>
+          <w:sz w:val="18"/>
+          <w:szCs w:val="18"/>
+          <w:lang w:val="en-GB"/>
+        </w:rPr>
+      </w:pPr>
+      <w:r>
+        <w:rPr>
+          <w:rFonts w:ascii="Lucida Console" w:hAnsi="Lucida Console" w:cs="Lucida Console"/>
+          <w:sz w:val="18"/>
+          <w:szCs w:val="18"/>
+          <w:lang w:val="en-GB"/>
+        </w:rPr>
+        <w:t>Author: Karen F Magalhaes &lt;karenfmagalhaes@gmail.com&gt;</w:t>
+      </w:r>
+    </w:p>
+    <w:p>
+      <w:pPr>
+        <w:autoSpaceDE w:val="0"/>
+        <w:autoSpaceDN w:val="0"/>
+        <w:adjustRightInd w:val="0"/>
+        <w:spacing w:after="0" w:line="240" w:lineRule="auto"/>
+        <w:jc w:val="left"/>
+        <w:rPr>
+          <w:rFonts w:ascii="Lucida Console" w:hAnsi="Lucida Console" w:cs="Lucida Console"/>
+          <w:sz w:val="18"/>
+          <w:szCs w:val="18"/>
+          <w:lang w:val="en-GB"/>
+        </w:rPr>
+      </w:pPr>
+      <w:r>
+        <w:rPr>
+          <w:rFonts w:ascii="Lucida Console" w:hAnsi="Lucida Console" w:cs="Lucida Console"/>
+          <w:sz w:val="18"/>
+          <w:szCs w:val="18"/>
+          <w:lang w:val="en-GB"/>
+        </w:rPr>
+        <w:t>Date:   Tue Mar 18 14:30:41 2025 +0000</w:t>
+      </w:r>
+    </w:p>
+    <w:p>
+      <w:pPr>
+        <w:autoSpaceDE w:val="0"/>
+        <w:autoSpaceDN w:val="0"/>
+        <w:adjustRightInd w:val="0"/>
+        <w:spacing w:after="0" w:line="240" w:lineRule="auto"/>
+        <w:jc w:val="left"/>
+        <w:rPr>
+          <w:rFonts w:ascii="Lucida Console" w:hAnsi="Lucida Console" w:cs="Lucida Console"/>
+          <w:sz w:val="18"/>
+          <w:szCs w:val="18"/>
+          <w:lang w:val="en-GB"/>
+        </w:rPr>
+      </w:pPr>
+    </w:p>
+    <w:p>
+      <w:pPr>
+        <w:autoSpaceDE w:val="0"/>
+        <w:autoSpaceDN w:val="0"/>
+        <w:adjustRightInd w:val="0"/>
+        <w:spacing w:after="0" w:line="240" w:lineRule="auto"/>
+        <w:jc w:val="left"/>
+        <w:rPr>
+          <w:rFonts w:ascii="Lucida Console" w:hAnsi="Lucida Console" w:cs="Lucida Console"/>
+          <w:sz w:val="18"/>
+          <w:szCs w:val="18"/>
+          <w:lang w:val="en-GB"/>
+        </w:rPr>
+      </w:pPr>
+      <w:r>
+        <w:rPr>
+          <w:rFonts w:ascii="Lucida Console" w:hAnsi="Lucida Console" w:cs="Lucida Console"/>
+          <w:sz w:val="18"/>
+          <w:szCs w:val="18"/>
+          <w:lang w:val="en-GB"/>
+        </w:rPr>
+        <w:t xml:space="preserve">    Add report and chart files</w:t>
+      </w:r>
+    </w:p>
+    <w:p>
+      <w:pPr>
+        <w:autoSpaceDE w:val="0"/>
+        <w:autoSpaceDN w:val="0"/>
+        <w:adjustRightInd w:val="0"/>
+        <w:spacing w:after="0" w:line="240" w:lineRule="auto"/>
+        <w:jc w:val="left"/>
+        <w:rPr>
+          <w:rFonts w:ascii="Lucida Console" w:hAnsi="Lucida Console" w:cs="Lucida Console"/>
+          <w:sz w:val="18"/>
+          <w:szCs w:val="18"/>
+          <w:lang w:val="en-GB"/>
+        </w:rPr>
+      </w:pPr>
+    </w:p>
+    <w:p>
+      <w:pPr>
+        <w:autoSpaceDE w:val="0"/>
+        <w:autoSpaceDN w:val="0"/>
+        <w:adjustRightInd w:val="0"/>
+        <w:spacing w:after="0" w:line="240" w:lineRule="auto"/>
+        <w:jc w:val="left"/>
+        <w:rPr>
+          <w:rFonts w:ascii="Lucida Console" w:hAnsi="Lucida Console" w:cs="Lucida Console"/>
+          <w:color w:val="C0A000"/>
+          <w:sz w:val="18"/>
+          <w:szCs w:val="18"/>
+          <w:lang w:val="en-GB"/>
+        </w:rPr>
+      </w:pPr>
+      <w:r>
+        <w:rPr>
+          <w:rFonts w:ascii="Lucida Console" w:hAnsi="Lucida Console" w:cs="Lucida Console"/>
+          <w:color w:val="C0A000"/>
+          <w:sz w:val="18"/>
+          <w:szCs w:val="18"/>
+          <w:lang w:val="en-GB"/>
+        </w:rPr>
+        <w:t>commit 36952f6fbfdfdf397891e944ae66b22f43aa27ec</w:t>
+      </w:r>
+    </w:p>
+    <w:p>
+      <w:pPr>
+        <w:autoSpaceDE w:val="0"/>
+        <w:autoSpaceDN w:val="0"/>
+        <w:adjustRightInd w:val="0"/>
+        <w:spacing w:after="0" w:line="240" w:lineRule="auto"/>
+        <w:jc w:val="left"/>
+        <w:rPr>
+          <w:rFonts w:ascii="Lucida Console" w:hAnsi="Lucida Console" w:cs="Lucida Console"/>
+          <w:sz w:val="18"/>
+          <w:szCs w:val="18"/>
+          <w:lang w:val="en-GB"/>
+        </w:rPr>
+      </w:pPr>
+      <w:r>
+        <w:rPr>
+          <w:rFonts w:ascii="Lucida Console" w:hAnsi="Lucida Console" w:cs="Lucida Console"/>
+          <w:sz w:val="18"/>
+          <w:szCs w:val="18"/>
+          <w:lang w:val="en-GB"/>
+        </w:rPr>
+        <w:t>Merge: 7f1b974 5ad5674</w:t>
+      </w:r>
+    </w:p>
+    <w:p>
+      <w:pPr>
+        <w:autoSpaceDE w:val="0"/>
+        <w:autoSpaceDN w:val="0"/>
+        <w:adjustRightInd w:val="0"/>
+        <w:spacing w:after="0" w:line="240" w:lineRule="auto"/>
+        <w:jc w:val="left"/>
+        <w:rPr>
+          <w:rFonts w:ascii="Lucida Console" w:hAnsi="Lucida Console" w:cs="Lucida Console"/>
+          <w:sz w:val="18"/>
+          <w:szCs w:val="18"/>
+          <w:lang w:val="en-GB"/>
+        </w:rPr>
+      </w:pPr>
+      <w:r>
+        <w:rPr>
+          <w:rFonts w:ascii="Lucida Console" w:hAnsi="Lucida Console" w:cs="Lucida Console"/>
+          <w:sz w:val="18"/>
+          <w:szCs w:val="18"/>
+          <w:lang w:val="en-GB"/>
+        </w:rPr>
+        <w:t>Author: Karen F Magalhaes &lt;karenfmagalhaes@gmail.com&gt;</w:t>
+      </w:r>
+    </w:p>
+    <w:p>
+      <w:pPr>
+        <w:autoSpaceDE w:val="0"/>
+        <w:autoSpaceDN w:val="0"/>
+        <w:adjustRightInd w:val="0"/>
+        <w:spacing w:after="0" w:line="240" w:lineRule="auto"/>
+        <w:jc w:val="left"/>
+        <w:rPr>
+          <w:rFonts w:ascii="Lucida Console" w:hAnsi="Lucida Console" w:cs="Lucida Console"/>
+          <w:sz w:val="18"/>
+          <w:szCs w:val="18"/>
+          <w:lang w:val="en-GB"/>
+        </w:rPr>
+      </w:pPr>
+      <w:r>
+        <w:rPr>
+          <w:rFonts w:ascii="Lucida Console" w:hAnsi="Lucida Console" w:cs="Lucida Console"/>
+          <w:sz w:val="18"/>
+          <w:szCs w:val="18"/>
+          <w:lang w:val="en-GB"/>
+        </w:rPr>
+        <w:t>Date:   Tue Mar 18 13:25:10 2025 +0000</w:t>
+      </w:r>
+    </w:p>
+    <w:p>
+      <w:pPr>
+        <w:autoSpaceDE w:val="0"/>
+        <w:autoSpaceDN w:val="0"/>
+        <w:adjustRightInd w:val="0"/>
+        <w:spacing w:after="0" w:line="240" w:lineRule="auto"/>
+        <w:jc w:val="left"/>
+        <w:rPr>
+          <w:rFonts w:ascii="Lucida Console" w:hAnsi="Lucida Console" w:cs="Lucida Console"/>
+          <w:sz w:val="18"/>
+          <w:szCs w:val="18"/>
+          <w:lang w:val="en-GB"/>
+        </w:rPr>
+      </w:pPr>
+    </w:p>
+    <w:p>
+      <w:pPr>
+        <w:autoSpaceDE w:val="0"/>
+        <w:autoSpaceDN w:val="0"/>
+        <w:adjustRightInd w:val="0"/>
+        <w:spacing w:after="0" w:line="240" w:lineRule="auto"/>
+        <w:jc w:val="left"/>
+        <w:rPr>
+          <w:rFonts w:ascii="Lucida Console" w:hAnsi="Lucida Console" w:cs="Lucida Console"/>
+          <w:sz w:val="18"/>
+          <w:szCs w:val="18"/>
+          <w:lang w:val="en-GB"/>
+        </w:rPr>
+      </w:pPr>
+      <w:r>
+        <w:rPr>
+          <w:rFonts w:ascii="Lucida Console" w:hAnsi="Lucida Console" w:cs="Lucida Console"/>
+          <w:sz w:val="18"/>
+          <w:szCs w:val="18"/>
+          <w:lang w:val="en-GB"/>
+        </w:rPr>
+        <w:t xml:space="preserve">    Merge branch 'karenfmagalhaes'</w:t>
+      </w:r>
+    </w:p>
+    <w:p>
+      <w:pPr>
+        <w:autoSpaceDE w:val="0"/>
+        <w:autoSpaceDN w:val="0"/>
+        <w:adjustRightInd w:val="0"/>
+        <w:spacing w:after="0" w:line="240" w:lineRule="auto"/>
+        <w:jc w:val="left"/>
+        <w:rPr>
+          <w:rFonts w:ascii="Lucida Console" w:hAnsi="Lucida Console" w:cs="Lucida Console"/>
+          <w:sz w:val="18"/>
+          <w:szCs w:val="18"/>
+          <w:lang w:val="en-GB"/>
+        </w:rPr>
+      </w:pPr>
+    </w:p>
+    <w:p>
+      <w:pPr>
+        <w:autoSpaceDE w:val="0"/>
+        <w:autoSpaceDN w:val="0"/>
+        <w:adjustRightInd w:val="0"/>
+        <w:spacing w:after="0" w:line="240" w:lineRule="auto"/>
+        <w:jc w:val="left"/>
+        <w:rPr>
+          <w:rFonts w:ascii="Lucida Console" w:hAnsi="Lucida Console" w:cs="Lucida Console"/>
+          <w:color w:val="C0A000"/>
+          <w:sz w:val="18"/>
+          <w:szCs w:val="18"/>
+          <w:lang w:val="en-GB"/>
+        </w:rPr>
+      </w:pPr>
+      <w:r>
+        <w:rPr>
+          <w:rFonts w:ascii="Lucida Console" w:hAnsi="Lucida Console" w:cs="Lucida Console"/>
+          <w:color w:val="C0A000"/>
+          <w:sz w:val="18"/>
+          <w:szCs w:val="18"/>
+          <w:lang w:val="en-GB"/>
+        </w:rPr>
+        <w:t>commit 7f1b9747757958ac2c9f823ed7264cceeb11786b</w:t>
+      </w:r>
+    </w:p>
+    <w:p>
+      <w:pPr>
+        <w:autoSpaceDE w:val="0"/>
+        <w:autoSpaceDN w:val="0"/>
+        <w:adjustRightInd w:val="0"/>
+        <w:spacing w:after="0" w:line="240" w:lineRule="auto"/>
+        <w:jc w:val="left"/>
+        <w:rPr>
+          <w:rFonts w:ascii="Lucida Console" w:hAnsi="Lucida Console" w:cs="Lucida Console"/>
+          <w:sz w:val="18"/>
+          <w:szCs w:val="18"/>
+          <w:lang w:val="pt-BR"/>
+        </w:rPr>
+      </w:pPr>
+      <w:r>
+        <w:rPr>
+          <w:rFonts w:ascii="Lucida Console" w:hAnsi="Lucida Console" w:cs="Lucida Console"/>
+          <w:sz w:val="18"/>
+          <w:szCs w:val="18"/>
+          <w:lang w:val="pt-BR"/>
+        </w:rPr>
+        <w:t>Author: vitorlfreitas &lt;vitor.lucfreitas@gmail.com&gt;</w:t>
+      </w:r>
+    </w:p>
+    <w:p>
+      <w:pPr>
+        <w:autoSpaceDE w:val="0"/>
+        <w:autoSpaceDN w:val="0"/>
+        <w:adjustRightInd w:val="0"/>
+        <w:spacing w:after="0" w:line="240" w:lineRule="auto"/>
+        <w:jc w:val="left"/>
+        <w:rPr>
+          <w:rFonts w:ascii="Lucida Console" w:hAnsi="Lucida Console" w:cs="Lucida Console"/>
+          <w:sz w:val="18"/>
+          <w:szCs w:val="18"/>
+          <w:lang w:val="en-GB"/>
+        </w:rPr>
+      </w:pPr>
+      <w:r>
+        <w:rPr>
+          <w:rFonts w:ascii="Lucida Console" w:hAnsi="Lucida Console" w:cs="Lucida Console"/>
+          <w:sz w:val="18"/>
+          <w:szCs w:val="18"/>
+          <w:lang w:val="en-GB"/>
+        </w:rPr>
+        <w:t>Date:   Sat Mar 15 00:22:42 2025 +0000</w:t>
+      </w:r>
+    </w:p>
+    <w:p>
+      <w:pPr>
+        <w:autoSpaceDE w:val="0"/>
+        <w:autoSpaceDN w:val="0"/>
+        <w:adjustRightInd w:val="0"/>
+        <w:spacing w:after="0" w:line="240" w:lineRule="auto"/>
+        <w:jc w:val="left"/>
+        <w:rPr>
+          <w:rFonts w:ascii="Lucida Console" w:hAnsi="Lucida Console" w:cs="Lucida Console"/>
+          <w:sz w:val="18"/>
+          <w:szCs w:val="18"/>
+          <w:lang w:val="en-GB"/>
+        </w:rPr>
+      </w:pPr>
+    </w:p>
+    <w:p>
+      <w:pPr>
+        <w:autoSpaceDE w:val="0"/>
+        <w:autoSpaceDN w:val="0"/>
+        <w:adjustRightInd w:val="0"/>
+        <w:spacing w:after="0" w:line="240" w:lineRule="auto"/>
+        <w:jc w:val="left"/>
+        <w:rPr>
+          <w:rFonts w:ascii="Lucida Console" w:hAnsi="Lucida Console" w:cs="Lucida Console"/>
+          <w:sz w:val="18"/>
+          <w:szCs w:val="18"/>
+          <w:lang w:val="en-GB"/>
+        </w:rPr>
+      </w:pPr>
+      <w:r>
+        <w:rPr>
+          <w:rFonts w:ascii="Lucida Console" w:hAnsi="Lucida Console" w:cs="Lucida Console"/>
+          <w:sz w:val="18"/>
+          <w:szCs w:val="18"/>
+          <w:lang w:val="en-GB"/>
+        </w:rPr>
+        <w:t xml:space="preserve">    feat: Enhances InputParser by integrating Apache OpenNLP which provides a mu</w:t>
+      </w:r>
+    </w:p>
+    <w:p>
+      <w:pPr>
+        <w:autoSpaceDE w:val="0"/>
+        <w:autoSpaceDN w:val="0"/>
+        <w:adjustRightInd w:val="0"/>
+        <w:spacing w:after="0" w:line="240" w:lineRule="auto"/>
+        <w:jc w:val="left"/>
+        <w:rPr>
+          <w:rFonts w:ascii="Lucida Console" w:hAnsi="Lucida Console" w:cs="Lucida Console"/>
+          <w:sz w:val="18"/>
+          <w:szCs w:val="18"/>
+          <w:lang w:val="en-GB"/>
+        </w:rPr>
+      </w:pPr>
+      <w:r>
+        <w:rPr>
+          <w:rFonts w:ascii="Lucida Console" w:hAnsi="Lucida Console" w:cs="Lucida Console"/>
+          <w:sz w:val="18"/>
+          <w:szCs w:val="18"/>
+          <w:lang w:val="en-GB"/>
+        </w:rPr>
+        <w:t>ch more robust way to extract structured information from the user's natural lan</w:t>
+      </w:r>
+    </w:p>
+    <w:p>
+      <w:pPr>
+        <w:autoSpaceDE w:val="0"/>
+        <w:autoSpaceDN w:val="0"/>
+        <w:adjustRightInd w:val="0"/>
+        <w:spacing w:after="0" w:line="240" w:lineRule="auto"/>
+        <w:jc w:val="left"/>
+        <w:rPr>
+          <w:rFonts w:ascii="Lucida Console" w:hAnsi="Lucida Console" w:cs="Lucida Console"/>
+          <w:sz w:val="18"/>
+          <w:szCs w:val="18"/>
+          <w:lang w:val="en-GB"/>
+        </w:rPr>
+      </w:pPr>
+      <w:r>
+        <w:rPr>
+          <w:rFonts w:ascii="Lucida Console" w:hAnsi="Lucida Console" w:cs="Lucida Console"/>
+          <w:sz w:val="18"/>
+          <w:szCs w:val="18"/>
+          <w:lang w:val="en-GB"/>
+        </w:rPr>
+        <w:t>guage input, making our chatbot’s input parsing far stronger and  Adds SLF4J dep</w:t>
+      </w:r>
+    </w:p>
+    <w:p>
+      <w:pPr>
+        <w:autoSpaceDE w:val="0"/>
+        <w:autoSpaceDN w:val="0"/>
+        <w:adjustRightInd w:val="0"/>
+        <w:spacing w:after="0" w:line="240" w:lineRule="auto"/>
+        <w:jc w:val="left"/>
+        <w:rPr>
+          <w:rFonts w:ascii="Lucida Console" w:hAnsi="Lucida Console" w:cs="Lucida Console"/>
+          <w:sz w:val="18"/>
+          <w:szCs w:val="18"/>
+          <w:lang w:val="en-GB"/>
+        </w:rPr>
+      </w:pPr>
+      <w:r>
+        <w:rPr>
+          <w:rFonts w:ascii="Lucida Console" w:hAnsi="Lucida Console" w:cs="Lucida Console"/>
+          <w:sz w:val="18"/>
+          <w:szCs w:val="18"/>
+          <w:lang w:val="en-GB"/>
+        </w:rPr>
+        <w:t>endencies to fix OpenNLP logging issue and enable UD EWT models</w:t>
+      </w:r>
+    </w:p>
+    <w:p>
+      <w:pPr>
+        <w:autoSpaceDE w:val="0"/>
+        <w:autoSpaceDN w:val="0"/>
+        <w:adjustRightInd w:val="0"/>
+        <w:spacing w:after="0" w:line="240" w:lineRule="auto"/>
+        <w:jc w:val="left"/>
+        <w:rPr>
+          <w:rFonts w:ascii="Lucida Console" w:hAnsi="Lucida Console" w:cs="Lucida Console"/>
+          <w:sz w:val="18"/>
+          <w:szCs w:val="18"/>
+          <w:lang w:val="en-GB"/>
+        </w:rPr>
+      </w:pPr>
+    </w:p>
+    <w:p>
+      <w:pPr>
+        <w:autoSpaceDE w:val="0"/>
+        <w:autoSpaceDN w:val="0"/>
+        <w:adjustRightInd w:val="0"/>
+        <w:spacing w:after="0" w:line="240" w:lineRule="auto"/>
+        <w:jc w:val="left"/>
+        <w:rPr>
+          <w:rFonts w:ascii="Lucida Console" w:hAnsi="Lucida Console" w:cs="Lucida Console"/>
+          <w:color w:val="C0A000"/>
+          <w:sz w:val="18"/>
+          <w:szCs w:val="18"/>
+          <w:lang w:val="en-GB"/>
+        </w:rPr>
+      </w:pPr>
+      <w:r>
+        <w:rPr>
+          <w:rFonts w:ascii="Lucida Console" w:hAnsi="Lucida Console" w:cs="Lucida Console"/>
+          <w:color w:val="C0A000"/>
+          <w:sz w:val="18"/>
+          <w:szCs w:val="18"/>
+          <w:lang w:val="en-GB"/>
+        </w:rPr>
+        <w:t>commit d547c815c70c2939d6732bccad90325f70706b84</w:t>
+      </w:r>
+    </w:p>
+    <w:p>
+      <w:pPr>
+        <w:autoSpaceDE w:val="0"/>
+        <w:autoSpaceDN w:val="0"/>
+        <w:adjustRightInd w:val="0"/>
+        <w:spacing w:after="0" w:line="240" w:lineRule="auto"/>
+        <w:jc w:val="left"/>
+        <w:rPr>
+          <w:rFonts w:ascii="Lucida Console" w:hAnsi="Lucida Console" w:cs="Lucida Console"/>
+          <w:sz w:val="18"/>
+          <w:szCs w:val="18"/>
+          <w:lang w:val="en-GB"/>
+        </w:rPr>
+      </w:pPr>
+      <w:r>
+        <w:rPr>
+          <w:rFonts w:ascii="Lucida Console" w:hAnsi="Lucida Console" w:cs="Lucida Console"/>
+          <w:sz w:val="18"/>
+          <w:szCs w:val="18"/>
+          <w:lang w:val="en-GB"/>
+        </w:rPr>
+        <w:t>Author: Karen F Magalhaes &lt;59734660+karenfmagalhaes@users.noreply.github.com&gt;</w:t>
+      </w:r>
+    </w:p>
+    <w:p>
+      <w:pPr>
+        <w:autoSpaceDE w:val="0"/>
+        <w:autoSpaceDN w:val="0"/>
+        <w:adjustRightInd w:val="0"/>
+        <w:spacing w:after="0" w:line="240" w:lineRule="auto"/>
+        <w:jc w:val="left"/>
+        <w:rPr>
+          <w:rFonts w:ascii="Lucida Console" w:hAnsi="Lucida Console" w:cs="Lucida Console"/>
+          <w:sz w:val="18"/>
+          <w:szCs w:val="18"/>
+          <w:lang w:val="en-GB"/>
+        </w:rPr>
+      </w:pPr>
+      <w:r>
+        <w:rPr>
+          <w:rFonts w:ascii="Lucida Console" w:hAnsi="Lucida Console" w:cs="Lucida Console"/>
+          <w:sz w:val="18"/>
+          <w:szCs w:val="18"/>
+          <w:lang w:val="en-GB"/>
+        </w:rPr>
+        <w:t>Date:   Sun Mar 9 22:33:29 2025 +0000</w:t>
+      </w:r>
+    </w:p>
+    <w:p>
+      <w:pPr>
+        <w:autoSpaceDE w:val="0"/>
+        <w:autoSpaceDN w:val="0"/>
+        <w:adjustRightInd w:val="0"/>
+        <w:spacing w:after="0" w:line="240" w:lineRule="auto"/>
+        <w:jc w:val="left"/>
+        <w:rPr>
+          <w:rFonts w:ascii="Lucida Console" w:hAnsi="Lucida Console" w:cs="Lucida Console"/>
+          <w:sz w:val="18"/>
+          <w:szCs w:val="18"/>
+          <w:lang w:val="en-GB"/>
+        </w:rPr>
+      </w:pPr>
+    </w:p>
+    <w:p>
+      <w:pPr>
+        <w:autoSpaceDE w:val="0"/>
+        <w:autoSpaceDN w:val="0"/>
+        <w:adjustRightInd w:val="0"/>
+        <w:spacing w:after="0" w:line="240" w:lineRule="auto"/>
+        <w:jc w:val="left"/>
+        <w:rPr>
+          <w:rFonts w:ascii="Lucida Console" w:hAnsi="Lucida Console" w:cs="Lucida Console"/>
+          <w:sz w:val="18"/>
+          <w:szCs w:val="18"/>
+          <w:lang w:val="en-GB"/>
+        </w:rPr>
+      </w:pPr>
+      <w:r>
+        <w:rPr>
+          <w:rFonts w:ascii="Lucida Console" w:hAnsi="Lucida Console" w:cs="Lucida Console"/>
+          <w:sz w:val="18"/>
+          <w:szCs w:val="18"/>
+          <w:lang w:val="en-GB"/>
+        </w:rPr>
+        <w:t xml:space="preserve">    Add template final doc</w:t>
+      </w:r>
+    </w:p>
+    <w:p>
+      <w:pPr>
+        <w:autoSpaceDE w:val="0"/>
+        <w:autoSpaceDN w:val="0"/>
+        <w:adjustRightInd w:val="0"/>
+        <w:spacing w:after="0" w:line="240" w:lineRule="auto"/>
+        <w:jc w:val="left"/>
+        <w:rPr>
+          <w:rFonts w:ascii="Lucida Console" w:hAnsi="Lucida Console" w:cs="Lucida Console"/>
+          <w:sz w:val="18"/>
+          <w:szCs w:val="18"/>
+          <w:lang w:val="en-GB"/>
+        </w:rPr>
+      </w:pPr>
+    </w:p>
+    <w:p>
+      <w:pPr>
+        <w:autoSpaceDE w:val="0"/>
+        <w:autoSpaceDN w:val="0"/>
+        <w:adjustRightInd w:val="0"/>
+        <w:spacing w:after="0" w:line="240" w:lineRule="auto"/>
+        <w:jc w:val="left"/>
+        <w:rPr>
+          <w:rFonts w:ascii="Lucida Console" w:hAnsi="Lucida Console" w:cs="Lucida Console"/>
+          <w:color w:val="C0A000"/>
+          <w:sz w:val="18"/>
+          <w:szCs w:val="18"/>
+          <w:lang w:val="en-GB"/>
+        </w:rPr>
+      </w:pPr>
+      <w:r>
+        <w:rPr>
+          <w:rFonts w:ascii="Lucida Console" w:hAnsi="Lucida Console" w:cs="Lucida Console"/>
+          <w:color w:val="C0A000"/>
+          <w:sz w:val="18"/>
+          <w:szCs w:val="18"/>
+          <w:lang w:val="en-GB"/>
+        </w:rPr>
+        <w:t>commit e1883df1c1a891202486a2111e166489ed7d22bf</w:t>
+      </w:r>
+    </w:p>
+    <w:p>
+      <w:pPr>
+        <w:autoSpaceDE w:val="0"/>
+        <w:autoSpaceDN w:val="0"/>
+        <w:adjustRightInd w:val="0"/>
+        <w:spacing w:after="0" w:line="240" w:lineRule="auto"/>
+        <w:jc w:val="left"/>
+        <w:rPr>
+          <w:rFonts w:ascii="Lucida Console" w:hAnsi="Lucida Console" w:cs="Lucida Console"/>
+          <w:sz w:val="18"/>
+          <w:szCs w:val="18"/>
+          <w:lang w:val="en-GB"/>
+        </w:rPr>
+      </w:pPr>
+      <w:r>
+        <w:rPr>
+          <w:rFonts w:ascii="Lucida Console" w:hAnsi="Lucida Console" w:cs="Lucida Console"/>
+          <w:sz w:val="18"/>
+          <w:szCs w:val="18"/>
+          <w:lang w:val="en-GB"/>
+        </w:rPr>
+        <w:t>Author: Karen F Magalhaes &lt;59734660+karenfmagalhaes@users.noreply.github.com&gt;</w:t>
+      </w:r>
+    </w:p>
+    <w:p>
+      <w:pPr>
+        <w:autoSpaceDE w:val="0"/>
+        <w:autoSpaceDN w:val="0"/>
+        <w:adjustRightInd w:val="0"/>
+        <w:spacing w:after="0" w:line="240" w:lineRule="auto"/>
+        <w:jc w:val="left"/>
+        <w:rPr>
+          <w:rFonts w:ascii="Lucida Console" w:hAnsi="Lucida Console" w:cs="Lucida Console"/>
+          <w:sz w:val="18"/>
+          <w:szCs w:val="18"/>
+          <w:lang w:val="en-GB"/>
+        </w:rPr>
+      </w:pPr>
+      <w:r>
+        <w:rPr>
+          <w:rFonts w:ascii="Lucida Console" w:hAnsi="Lucida Console" w:cs="Lucida Console"/>
+          <w:sz w:val="18"/>
+          <w:szCs w:val="18"/>
+          <w:lang w:val="en-GB"/>
+        </w:rPr>
+        <w:t>Date:   Sun Mar 9 21:53:09 2025 +0000</w:t>
+      </w:r>
+    </w:p>
+    <w:p>
+      <w:pPr>
+        <w:autoSpaceDE w:val="0"/>
+        <w:autoSpaceDN w:val="0"/>
+        <w:adjustRightInd w:val="0"/>
+        <w:spacing w:after="0" w:line="240" w:lineRule="auto"/>
+        <w:jc w:val="left"/>
+        <w:rPr>
+          <w:rFonts w:ascii="Lucida Console" w:hAnsi="Lucida Console" w:cs="Lucida Console"/>
+          <w:sz w:val="18"/>
+          <w:szCs w:val="18"/>
+          <w:lang w:val="en-GB"/>
+        </w:rPr>
+      </w:pPr>
+    </w:p>
+    <w:p>
+      <w:pPr>
+        <w:autoSpaceDE w:val="0"/>
+        <w:autoSpaceDN w:val="0"/>
+        <w:adjustRightInd w:val="0"/>
+        <w:spacing w:after="0" w:line="240" w:lineRule="auto"/>
+        <w:jc w:val="left"/>
+        <w:rPr>
+          <w:rFonts w:ascii="Lucida Console" w:hAnsi="Lucida Console" w:cs="Lucida Console"/>
+          <w:sz w:val="18"/>
+          <w:szCs w:val="18"/>
+          <w:lang w:val="en-GB"/>
+        </w:rPr>
+      </w:pPr>
+      <w:r>
+        <w:rPr>
+          <w:rFonts w:ascii="Lucida Console" w:hAnsi="Lucida Console" w:cs="Lucida Console"/>
+          <w:sz w:val="18"/>
+          <w:szCs w:val="18"/>
+          <w:lang w:val="en-GB"/>
+        </w:rPr>
+        <w:t xml:space="preserve">    Add files via upload</w:t>
+      </w:r>
+    </w:p>
+    <w:p>
+      <w:pPr>
+        <w:autoSpaceDE w:val="0"/>
+        <w:autoSpaceDN w:val="0"/>
+        <w:adjustRightInd w:val="0"/>
+        <w:spacing w:after="0" w:line="240" w:lineRule="auto"/>
+        <w:jc w:val="left"/>
+        <w:rPr>
+          <w:rFonts w:ascii="Lucida Console" w:hAnsi="Lucida Console" w:cs="Lucida Console"/>
+          <w:sz w:val="18"/>
+          <w:szCs w:val="18"/>
+          <w:lang w:val="en-GB"/>
+        </w:rPr>
+      </w:pPr>
+    </w:p>
+    <w:p>
+      <w:pPr>
+        <w:autoSpaceDE w:val="0"/>
+        <w:autoSpaceDN w:val="0"/>
+        <w:adjustRightInd w:val="0"/>
+        <w:spacing w:after="0" w:line="240" w:lineRule="auto"/>
+        <w:jc w:val="left"/>
+        <w:rPr>
+          <w:rFonts w:ascii="Lucida Console" w:hAnsi="Lucida Console" w:cs="Lucida Console"/>
+          <w:color w:val="C0A000"/>
+          <w:sz w:val="18"/>
+          <w:szCs w:val="18"/>
+          <w:lang w:val="en-GB"/>
+        </w:rPr>
+      </w:pPr>
+      <w:r>
+        <w:rPr>
+          <w:rFonts w:ascii="Lucida Console" w:hAnsi="Lucida Console" w:cs="Lucida Console"/>
+          <w:color w:val="C0A000"/>
+          <w:sz w:val="18"/>
+          <w:szCs w:val="18"/>
+          <w:lang w:val="en-GB"/>
+        </w:rPr>
+        <w:t>commit b200954425837219dc5e565fd2bfa800f76bdc9d (</w:t>
+      </w:r>
+      <w:r>
+        <w:rPr>
+          <w:rFonts w:ascii="Lucida Console" w:hAnsi="Lucida Console" w:cs="Lucida Console"/>
+          <w:b/>
+          <w:bCs/>
+          <w:color w:val="FF7676"/>
+          <w:sz w:val="18"/>
+          <w:szCs w:val="18"/>
+          <w:lang w:val="en-GB"/>
+        </w:rPr>
+        <w:t>origin/thales</w:t>
+      </w:r>
+      <w:r>
+        <w:rPr>
+          <w:rFonts w:ascii="Lucida Console" w:hAnsi="Lucida Console" w:cs="Lucida Console"/>
+          <w:color w:val="C0A000"/>
+          <w:sz w:val="18"/>
+          <w:szCs w:val="18"/>
+          <w:lang w:val="en-GB"/>
+        </w:rPr>
+        <w:t>)</w:t>
+      </w:r>
+    </w:p>
+    <w:p>
+      <w:pPr>
+        <w:autoSpaceDE w:val="0"/>
+        <w:autoSpaceDN w:val="0"/>
+        <w:adjustRightInd w:val="0"/>
+        <w:spacing w:after="0" w:line="240" w:lineRule="auto"/>
+        <w:jc w:val="left"/>
+        <w:rPr>
+          <w:rFonts w:ascii="Lucida Console" w:hAnsi="Lucida Console" w:cs="Lucida Console"/>
+          <w:sz w:val="18"/>
+          <w:szCs w:val="18"/>
+          <w:lang w:val="en-GB"/>
+        </w:rPr>
+      </w:pPr>
+      <w:r>
+        <w:rPr>
+          <w:rFonts w:ascii="Lucida Console" w:hAnsi="Lucida Console" w:cs="Lucida Console"/>
+          <w:sz w:val="18"/>
+          <w:szCs w:val="18"/>
+          <w:lang w:val="en-GB"/>
+        </w:rPr>
+        <w:t>Author: vitorlfreitas &lt;vitor.lucfreitas@gmail.com&gt;</w:t>
+      </w:r>
+    </w:p>
+    <w:p>
+      <w:pPr>
+        <w:autoSpaceDE w:val="0"/>
+        <w:autoSpaceDN w:val="0"/>
+        <w:adjustRightInd w:val="0"/>
+        <w:spacing w:after="0" w:line="240" w:lineRule="auto"/>
+        <w:jc w:val="left"/>
+        <w:rPr>
+          <w:rFonts w:ascii="Lucida Console" w:hAnsi="Lucida Console" w:cs="Lucida Console"/>
+          <w:sz w:val="18"/>
+          <w:szCs w:val="18"/>
+          <w:lang w:val="en-GB"/>
+        </w:rPr>
+      </w:pPr>
+      <w:r>
+        <w:rPr>
+          <w:rFonts w:ascii="Lucida Console" w:hAnsi="Lucida Console" w:cs="Lucida Console"/>
+          <w:sz w:val="18"/>
+          <w:szCs w:val="18"/>
+          <w:lang w:val="en-GB"/>
+        </w:rPr>
+        <w:t>Date:   Sun Mar 9 21:29:32 2025 +0000</w:t>
+      </w:r>
+    </w:p>
+    <w:p>
+      <w:pPr>
+        <w:autoSpaceDE w:val="0"/>
+        <w:autoSpaceDN w:val="0"/>
+        <w:adjustRightInd w:val="0"/>
+        <w:spacing w:after="0" w:line="240" w:lineRule="auto"/>
+        <w:jc w:val="left"/>
+        <w:rPr>
+          <w:rFonts w:ascii="Lucida Console" w:hAnsi="Lucida Console" w:cs="Lucida Console"/>
+          <w:sz w:val="18"/>
+          <w:szCs w:val="18"/>
+          <w:lang w:val="en-GB"/>
+        </w:rPr>
+      </w:pPr>
+    </w:p>
+    <w:p>
+      <w:pPr>
+        <w:autoSpaceDE w:val="0"/>
+        <w:autoSpaceDN w:val="0"/>
+        <w:adjustRightInd w:val="0"/>
+        <w:spacing w:after="0" w:line="240" w:lineRule="auto"/>
+        <w:jc w:val="left"/>
+        <w:rPr>
+          <w:rFonts w:ascii="Lucida Console" w:hAnsi="Lucida Console" w:cs="Lucida Console"/>
+          <w:sz w:val="18"/>
+          <w:szCs w:val="18"/>
+          <w:lang w:val="en-GB"/>
+        </w:rPr>
+      </w:pPr>
+      <w:r>
+        <w:rPr>
+          <w:rFonts w:ascii="Lucida Console" w:hAnsi="Lucida Console" w:cs="Lucida Console"/>
+          <w:sz w:val="18"/>
+          <w:szCs w:val="18"/>
+          <w:lang w:val="en-GB"/>
+        </w:rPr>
+        <w:t xml:space="preserve">    Initial commit</w:t>
+      </w:r>
+    </w:p>
+    <w:p>
+      <w:pPr>
+        <w:autoSpaceDE w:val="0"/>
+        <w:autoSpaceDN w:val="0"/>
+        <w:adjustRightInd w:val="0"/>
+        <w:spacing w:after="0" w:line="240" w:lineRule="auto"/>
+        <w:jc w:val="left"/>
+        <w:rPr>
+          <w:rFonts w:ascii="Lucida Console" w:hAnsi="Lucida Console" w:cs="Lucida Console"/>
+          <w:sz w:val="18"/>
+          <w:szCs w:val="18"/>
+          <w:lang w:val="en-GB"/>
+        </w:rPr>
+      </w:pPr>
+    </w:p>
+    <w:p>
+      <w:pPr>
+        <w:autoSpaceDE w:val="0"/>
+        <w:autoSpaceDN w:val="0"/>
+        <w:adjustRightInd w:val="0"/>
+        <w:spacing w:after="0" w:line="240" w:lineRule="auto"/>
+        <w:jc w:val="left"/>
+        <w:rPr>
+          <w:rFonts w:ascii="Lucida Console" w:hAnsi="Lucida Console" w:cs="Lucida Console"/>
+          <w:color w:val="C0A000"/>
+          <w:sz w:val="18"/>
+          <w:szCs w:val="18"/>
+          <w:lang w:val="en-GB"/>
+        </w:rPr>
+      </w:pPr>
+      <w:r>
+        <w:rPr>
+          <w:rFonts w:ascii="Lucida Console" w:hAnsi="Lucida Console" w:cs="Lucida Console"/>
+          <w:color w:val="C0A000"/>
+          <w:sz w:val="18"/>
+          <w:szCs w:val="18"/>
+          <w:lang w:val="en-GB"/>
+        </w:rPr>
+        <w:t>commit 3942fcea01f4010467702137c9ea70d74e4476be</w:t>
+      </w:r>
+    </w:p>
+    <w:p>
+      <w:pPr>
+        <w:autoSpaceDE w:val="0"/>
+        <w:autoSpaceDN w:val="0"/>
+        <w:adjustRightInd w:val="0"/>
+        <w:spacing w:after="0" w:line="240" w:lineRule="auto"/>
+        <w:jc w:val="left"/>
+        <w:rPr>
+          <w:rFonts w:ascii="Lucida Console" w:hAnsi="Lucida Console" w:cs="Lucida Console"/>
+          <w:sz w:val="18"/>
+          <w:szCs w:val="18"/>
+          <w:lang w:val="en-GB"/>
+        </w:rPr>
+      </w:pPr>
+      <w:r>
+        <w:rPr>
+          <w:rFonts w:ascii="Lucida Console" w:hAnsi="Lucida Console" w:cs="Lucida Console"/>
+          <w:sz w:val="18"/>
+          <w:szCs w:val="18"/>
+          <w:lang w:val="en-GB"/>
+        </w:rPr>
+        <w:t>Author: Vitor Freitas &lt;130233950+vitorlfreitas@users.noreply.github.com&gt;</w:t>
+      </w:r>
+    </w:p>
+    <w:p>
+      <w:pPr>
+        <w:autoSpaceDE w:val="0"/>
+        <w:autoSpaceDN w:val="0"/>
+        <w:adjustRightInd w:val="0"/>
+        <w:spacing w:after="0" w:line="240" w:lineRule="auto"/>
+        <w:jc w:val="left"/>
+        <w:rPr>
+          <w:rFonts w:ascii="Lucida Console" w:hAnsi="Lucida Console" w:cs="Lucida Console"/>
+          <w:sz w:val="18"/>
+          <w:szCs w:val="18"/>
+          <w:lang w:val="en-GB"/>
+        </w:rPr>
+      </w:pPr>
+      <w:r>
+        <w:rPr>
+          <w:rFonts w:ascii="Lucida Console" w:hAnsi="Lucida Console" w:cs="Lucida Console"/>
+          <w:sz w:val="18"/>
+          <w:szCs w:val="18"/>
+          <w:lang w:val="en-GB"/>
+        </w:rPr>
+        <w:t>Date:   Sun Mar 9 21:23:20 2025 +0000</w:t>
+      </w:r>
+    </w:p>
+    <w:p>
+      <w:pPr>
+        <w:autoSpaceDE w:val="0"/>
+        <w:autoSpaceDN w:val="0"/>
+        <w:adjustRightInd w:val="0"/>
+        <w:spacing w:after="0" w:line="240" w:lineRule="auto"/>
+        <w:jc w:val="left"/>
+        <w:rPr>
+          <w:rFonts w:ascii="Lucida Console" w:hAnsi="Lucida Console" w:cs="Lucida Console"/>
+          <w:sz w:val="18"/>
+          <w:szCs w:val="18"/>
+          <w:lang w:val="en-GB"/>
+        </w:rPr>
+      </w:pPr>
+    </w:p>
+    <w:p>
+      <w:pPr>
+        <w:autoSpaceDE w:val="0"/>
+        <w:autoSpaceDN w:val="0"/>
+        <w:adjustRightInd w:val="0"/>
+        <w:spacing w:after="0" w:line="240" w:lineRule="auto"/>
+        <w:jc w:val="left"/>
+        <w:rPr>
+          <w:rFonts w:ascii="Lucida Console" w:hAnsi="Lucida Console" w:cs="Lucida Console"/>
+          <w:sz w:val="18"/>
+          <w:szCs w:val="18"/>
+          <w:lang w:val="en-GB"/>
+        </w:rPr>
+      </w:pPr>
+      <w:r>
+        <w:rPr>
+          <w:rFonts w:ascii="Lucida Console" w:hAnsi="Lucida Console" w:cs="Lucida Console"/>
+          <w:sz w:val="18"/>
+          <w:szCs w:val="18"/>
+          <w:lang w:val="en-GB"/>
+        </w:rPr>
+        <w:t xml:space="preserve">    Initial commit</w:t>
+      </w:r>
+    </w:p>
+    <w:p>
+      <w:pPr>
+        <w:autoSpaceDE w:val="0"/>
+        <w:autoSpaceDN w:val="0"/>
+        <w:adjustRightInd w:val="0"/>
+        <w:spacing w:after="0" w:line="240" w:lineRule="auto"/>
+        <w:jc w:val="left"/>
+        <w:rPr>
+          <w:rFonts w:ascii="Lucida Console" w:hAnsi="Lucida Console" w:cs="Lucida Console"/>
+          <w:b/>
+          <w:bCs/>
+          <w:color w:val="FFFFFF"/>
+          <w:sz w:val="18"/>
+          <w:szCs w:val="18"/>
+          <w:lang w:val="pt-BR"/>
+        </w:rPr>
+      </w:pPr>
+      <w:r>
+        <w:rPr>
+          <w:rFonts w:ascii="Lucida Console" w:hAnsi="Lucida Console" w:cs="Lucida Console"/>
+          <w:b/>
+          <w:bCs/>
+          <w:color w:val="FFFFFF"/>
+          <w:sz w:val="18"/>
+          <w:szCs w:val="18"/>
+          <w:lang w:val="pt-BR"/>
+        </w:rPr>
+        <w:t>~</w:t>
+      </w:r>
+    </w:p>
+    <w:p>
+      <w:pPr>
+        <w:autoSpaceDE w:val="0"/>
+        <w:autoSpaceDN w:val="0"/>
+        <w:adjustRightInd w:val="0"/>
+        <w:spacing w:after="0" w:line="240" w:lineRule="auto"/>
+        <w:jc w:val="left"/>
+        <w:rPr>
+          <w:rFonts w:ascii="Lucida Console" w:hAnsi="Lucida Console" w:cs="Lucida Console"/>
+          <w:b/>
+          <w:bCs/>
+          <w:color w:val="FFFFFF"/>
+          <w:sz w:val="18"/>
+          <w:szCs w:val="18"/>
+          <w:lang w:val="pt-BR"/>
+        </w:rPr>
+      </w:pPr>
+      <w:r>
+        <w:rPr>
+          <w:rFonts w:ascii="Lucida Console" w:hAnsi="Lucida Console" w:cs="Lucida Console"/>
+          <w:b/>
+          <w:bCs/>
+          <w:color w:val="FFFFFF"/>
+          <w:sz w:val="18"/>
+          <w:szCs w:val="18"/>
+          <w:lang w:val="pt-BR"/>
+        </w:rPr>
+        <w:t>~</w:t>
+      </w:r>
+    </w:p>
+    <w:p>
+      <w:pPr>
+        <w:autoSpaceDE w:val="0"/>
+        <w:autoSpaceDN w:val="0"/>
+        <w:adjustRightInd w:val="0"/>
+        <w:spacing w:after="0" w:line="240" w:lineRule="auto"/>
+        <w:jc w:val="left"/>
+        <w:rPr>
+          <w:rFonts w:ascii="Lucida Console" w:hAnsi="Lucida Console" w:cs="Lucida Console"/>
+          <w:b/>
+          <w:bCs/>
+          <w:color w:val="FFFFFF"/>
+          <w:sz w:val="18"/>
+          <w:szCs w:val="18"/>
+          <w:lang w:val="pt-BR"/>
+        </w:rPr>
+      </w:pPr>
+      <w:r>
+        <w:rPr>
+          <w:rFonts w:ascii="Lucida Console" w:hAnsi="Lucida Console" w:cs="Lucida Console"/>
+          <w:b/>
+          <w:bCs/>
+          <w:color w:val="FFFFFF"/>
+          <w:sz w:val="18"/>
+          <w:szCs w:val="18"/>
+          <w:lang w:val="pt-BR"/>
+        </w:rPr>
+        <w:t>~</w:t>
+      </w:r>
+    </w:p>
+    <w:p>
+      <w:pPr>
+        <w:autoSpaceDE w:val="0"/>
+        <w:autoSpaceDN w:val="0"/>
+        <w:adjustRightInd w:val="0"/>
+        <w:spacing w:after="0" w:line="240" w:lineRule="auto"/>
+        <w:jc w:val="left"/>
+        <w:rPr>
+          <w:rFonts w:ascii="Lucida Console" w:hAnsi="Lucida Console" w:cs="Lucida Console"/>
+          <w:b/>
+          <w:bCs/>
+          <w:color w:val="FFFFFF"/>
+          <w:sz w:val="18"/>
+          <w:szCs w:val="18"/>
+          <w:lang w:val="pt-BR"/>
+        </w:rPr>
+      </w:pPr>
+      <w:r>
+        <w:rPr>
+          <w:rFonts w:ascii="Lucida Console" w:hAnsi="Lucida Console" w:cs="Lucida Console"/>
+          <w:b/>
+          <w:bCs/>
+          <w:color w:val="FFFFFF"/>
+          <w:sz w:val="18"/>
+          <w:szCs w:val="18"/>
+          <w:lang w:val="pt-BR"/>
+        </w:rPr>
+        <w:t>~</w:t>
+      </w:r>
+    </w:p>
+    <w:p>
+      <w:pPr>
+        <w:autoSpaceDE w:val="0"/>
+        <w:autoSpaceDN w:val="0"/>
+        <w:adjustRightInd w:val="0"/>
+        <w:spacing w:after="0" w:line="240" w:lineRule="auto"/>
+        <w:jc w:val="left"/>
+        <w:rPr>
+          <w:rFonts w:ascii="Lucida Console" w:hAnsi="Lucida Console" w:cs="Lucida Console"/>
+          <w:b/>
+          <w:bCs/>
+          <w:color w:val="FFFFFF"/>
+          <w:sz w:val="18"/>
+          <w:szCs w:val="18"/>
+          <w:lang w:val="pt-BR"/>
+        </w:rPr>
+      </w:pPr>
+      <w:r>
+        <w:rPr>
+          <w:rFonts w:ascii="Lucida Console" w:hAnsi="Lucida Console" w:cs="Lucida Console"/>
+          <w:b/>
+          <w:bCs/>
+          <w:color w:val="FFFFFF"/>
+          <w:sz w:val="18"/>
+          <w:szCs w:val="18"/>
+          <w:lang w:val="pt-BR"/>
+        </w:rPr>
+        <w:t>~</w:t>
+      </w:r>
+    </w:p>
+    <w:p>
+      <w:pPr>
+        <w:autoSpaceDE w:val="0"/>
+        <w:autoSpaceDN w:val="0"/>
+        <w:adjustRightInd w:val="0"/>
+        <w:spacing w:after="0" w:line="240" w:lineRule="auto"/>
+        <w:jc w:val="left"/>
+        <w:rPr>
+          <w:rFonts w:ascii="Lucida Console" w:hAnsi="Lucida Console" w:cs="Lucida Console"/>
+          <w:b/>
+          <w:bCs/>
+          <w:color w:val="FFFFFF"/>
+          <w:sz w:val="18"/>
+          <w:szCs w:val="18"/>
+          <w:lang w:val="pt-BR"/>
+        </w:rPr>
+      </w:pPr>
+      <w:r>
+        <w:rPr>
+          <w:rFonts w:ascii="Lucida Console" w:hAnsi="Lucida Console" w:cs="Lucida Console"/>
+          <w:b/>
+          <w:bCs/>
+          <w:color w:val="FFFFFF"/>
+          <w:sz w:val="18"/>
+          <w:szCs w:val="18"/>
+          <w:lang w:val="pt-BR"/>
+        </w:rPr>
+        <w:t>~</w:t>
+      </w:r>
+    </w:p>
+    <w:p>
+      <w:pPr>
+        <w:autoSpaceDE w:val="0"/>
+        <w:autoSpaceDN w:val="0"/>
+        <w:adjustRightInd w:val="0"/>
+        <w:spacing w:after="0" w:line="240" w:lineRule="auto"/>
+        <w:jc w:val="left"/>
+        <w:rPr>
+          <w:rFonts w:ascii="Lucida Console" w:hAnsi="Lucida Console" w:cs="Lucida Console"/>
+          <w:b/>
+          <w:bCs/>
+          <w:color w:val="FFFFFF"/>
+          <w:sz w:val="18"/>
+          <w:szCs w:val="18"/>
+          <w:lang w:val="pt-BR"/>
+        </w:rPr>
+      </w:pPr>
+      <w:r>
+        <w:rPr>
+          <w:rFonts w:ascii="Lucida Console" w:hAnsi="Lucida Console" w:cs="Lucida Console"/>
+          <w:b/>
+          <w:bCs/>
+          <w:color w:val="FFFFFF"/>
+          <w:sz w:val="18"/>
+          <w:szCs w:val="18"/>
+          <w:lang w:val="pt-BR"/>
+        </w:rPr>
+        <w:t>~</w:t>
+      </w:r>
+    </w:p>
+    <w:p>
+      <w:pPr>
+        <w:autoSpaceDE w:val="0"/>
+        <w:autoSpaceDN w:val="0"/>
+        <w:adjustRightInd w:val="0"/>
+        <w:spacing w:after="0" w:line="240" w:lineRule="auto"/>
+        <w:jc w:val="left"/>
+        <w:rPr>
+          <w:rFonts w:ascii="Lucida Console" w:hAnsi="Lucida Console" w:cs="Lucida Console"/>
+          <w:b/>
+          <w:bCs/>
+          <w:color w:val="FFFFFF"/>
+          <w:sz w:val="18"/>
+          <w:szCs w:val="18"/>
+          <w:lang w:val="pt-BR"/>
+        </w:rPr>
+      </w:pPr>
+      <w:r>
+        <w:rPr>
+          <w:rFonts w:ascii="Lucida Console" w:hAnsi="Lucida Console" w:cs="Lucida Console"/>
+          <w:b/>
+          <w:bCs/>
+          <w:color w:val="FFFFFF"/>
+          <w:sz w:val="18"/>
+          <w:szCs w:val="18"/>
+          <w:lang w:val="pt-BR"/>
+        </w:rPr>
+        <w:t>~</w:t>
+      </w:r>
+    </w:p>
+    <w:p>
+      <w:pPr>
+        <w:autoSpaceDE w:val="0"/>
+        <w:autoSpaceDN w:val="0"/>
+        <w:adjustRightInd w:val="0"/>
+        <w:spacing w:after="0" w:line="240" w:lineRule="auto"/>
+        <w:jc w:val="left"/>
+        <w:rPr>
+          <w:rFonts w:ascii="Lucida Console" w:hAnsi="Lucida Console" w:cs="Lucida Console"/>
+          <w:b/>
+          <w:bCs/>
+          <w:color w:val="FFFFFF"/>
+          <w:sz w:val="18"/>
+          <w:szCs w:val="18"/>
+          <w:lang w:val="pt-BR"/>
+        </w:rPr>
+      </w:pPr>
+      <w:r>
+        <w:rPr>
+          <w:rFonts w:ascii="Lucida Console" w:hAnsi="Lucida Console" w:cs="Lucida Console"/>
+          <w:b/>
+          <w:bCs/>
+          <w:color w:val="FFFFFF"/>
+          <w:sz w:val="18"/>
+          <w:szCs w:val="18"/>
+          <w:lang w:val="pt-BR"/>
+        </w:rPr>
+        <w:t>~</w:t>
+      </w:r>
+    </w:p>
+    <w:p>
+      <w:pPr>
+        <w:autoSpaceDE w:val="0"/>
+        <w:autoSpaceDN w:val="0"/>
+        <w:adjustRightInd w:val="0"/>
+        <w:spacing w:after="0" w:line="240" w:lineRule="auto"/>
+        <w:jc w:val="left"/>
+        <w:rPr>
+          <w:rFonts w:ascii="Lucida Console" w:hAnsi="Lucida Console" w:cs="Lucida Console"/>
+          <w:b/>
+          <w:bCs/>
+          <w:color w:val="FFFFFF"/>
+          <w:sz w:val="18"/>
+          <w:szCs w:val="18"/>
+          <w:lang w:val="pt-BR"/>
+        </w:rPr>
+      </w:pPr>
+      <w:r>
+        <w:rPr>
+          <w:rFonts w:ascii="Lucida Console" w:hAnsi="Lucida Console" w:cs="Lucida Console"/>
+          <w:b/>
+          <w:bCs/>
+          <w:color w:val="FFFFFF"/>
+          <w:sz w:val="18"/>
+          <w:szCs w:val="18"/>
+          <w:lang w:val="pt-BR"/>
+        </w:rPr>
+        <w:t>~</w:t>
+      </w:r>
+    </w:p>
+    <w:p>
+      <w:pPr>
+        <w:autoSpaceDE w:val="0"/>
+        <w:autoSpaceDN w:val="0"/>
+        <w:adjustRightInd w:val="0"/>
+        <w:spacing w:after="0" w:line="240" w:lineRule="auto"/>
+        <w:jc w:val="left"/>
+        <w:rPr>
+          <w:rFonts w:ascii="Lucida Console" w:hAnsi="Lucida Console" w:cs="Lucida Console"/>
+          <w:b/>
+          <w:bCs/>
+          <w:color w:val="FFFFFF"/>
+          <w:sz w:val="18"/>
+          <w:szCs w:val="18"/>
+          <w:lang w:val="pt-BR"/>
+        </w:rPr>
+      </w:pPr>
+      <w:r>
+        <w:rPr>
+          <w:rFonts w:ascii="Lucida Console" w:hAnsi="Lucida Console" w:cs="Lucida Console"/>
+          <w:b/>
+          <w:bCs/>
+          <w:color w:val="FFFFFF"/>
+          <w:sz w:val="18"/>
+          <w:szCs w:val="18"/>
+          <w:lang w:val="pt-BR"/>
+        </w:rPr>
+        <w:t>~</w:t>
+      </w:r>
+    </w:p>
+    <w:p>
+      <w:pPr>
+        <w:autoSpaceDE w:val="0"/>
+        <w:autoSpaceDN w:val="0"/>
+        <w:adjustRightInd w:val="0"/>
+        <w:spacing w:after="0" w:line="240" w:lineRule="auto"/>
+        <w:jc w:val="left"/>
+        <w:rPr>
+          <w:rFonts w:ascii="Lucida Console" w:hAnsi="Lucida Console" w:cs="Lucida Console"/>
+          <w:b/>
+          <w:bCs/>
+          <w:color w:val="FFFFFF"/>
+          <w:sz w:val="18"/>
+          <w:szCs w:val="18"/>
+          <w:lang w:val="pt-BR"/>
+        </w:rPr>
+      </w:pPr>
+      <w:r>
+        <w:rPr>
+          <w:rFonts w:ascii="Lucida Console" w:hAnsi="Lucida Console" w:cs="Lucida Console"/>
+          <w:b/>
+          <w:bCs/>
+          <w:color w:val="FFFFFF"/>
+          <w:sz w:val="18"/>
+          <w:szCs w:val="18"/>
+          <w:lang w:val="pt-BR"/>
+        </w:rPr>
+        <w:t>~</w:t>
+      </w:r>
+    </w:p>
+    <w:p>
+      <w:pPr>
+        <w:autoSpaceDE w:val="0"/>
+        <w:autoSpaceDN w:val="0"/>
+        <w:adjustRightInd w:val="0"/>
+        <w:spacing w:after="0" w:line="240" w:lineRule="auto"/>
+        <w:jc w:val="left"/>
+        <w:rPr>
+          <w:rFonts w:ascii="Lucida Console" w:hAnsi="Lucida Console" w:cs="Lucida Console"/>
+          <w:b/>
+          <w:bCs/>
+          <w:color w:val="FFFFFF"/>
+          <w:sz w:val="18"/>
+          <w:szCs w:val="18"/>
+          <w:lang w:val="pt-BR"/>
+        </w:rPr>
+      </w:pPr>
+      <w:r>
+        <w:rPr>
+          <w:rFonts w:ascii="Lucida Console" w:hAnsi="Lucida Console" w:cs="Lucida Console"/>
+          <w:b/>
+          <w:bCs/>
+          <w:color w:val="FFFFFF"/>
+          <w:sz w:val="18"/>
+          <w:szCs w:val="18"/>
+          <w:lang w:val="pt-BR"/>
+        </w:rPr>
+        <w:t>~</w:t>
+      </w:r>
+    </w:p>
+    <w:p>
+      <w:pPr>
+        <w:autoSpaceDE w:val="0"/>
+        <w:autoSpaceDN w:val="0"/>
+        <w:adjustRightInd w:val="0"/>
+        <w:spacing w:after="0" w:line="240" w:lineRule="auto"/>
+        <w:jc w:val="left"/>
+        <w:rPr>
+          <w:rFonts w:ascii="Lucida Console" w:hAnsi="Lucida Console" w:cs="Lucida Console"/>
+          <w:color w:val="000000"/>
+          <w:sz w:val="18"/>
+          <w:szCs w:val="18"/>
+          <w:highlight w:val="lightGray"/>
+          <w:lang w:val="pt-BR"/>
+        </w:rPr>
+      </w:pPr>
+      <w:r>
+        <w:rPr>
+          <w:rFonts w:ascii="Lucida Console" w:hAnsi="Lucida Console" w:cs="Lucida Console"/>
+          <w:color w:val="000000"/>
+          <w:sz w:val="18"/>
+          <w:szCs w:val="18"/>
+          <w:highlight w:val="lightGray"/>
+          <w:lang w:val="pt-BR"/>
+        </w:rPr>
+        <w:t>(END)</w:t>
+      </w:r>
+    </w:p>
+    <w:p/>
+    <w:p>
+      <w:pPr>
         <w:pStyle w:val="Heading1"/>
         <w:rPr>
           <w:sz w:val="28"/>
@@ -3830,6 +6373,7 @@
           <w:sz w:val="28"/>
           <w:szCs w:val="28"/>
         </w:rPr>
+        <w:lastRenderedPageBreak/>
         <w:t>Milestone 2</w:t>
       </w:r>
       <w:bookmarkEnd w:id="15"/>
@@ -4040,9 +6584,16 @@
           <w:szCs w:val="24"/>
           <w:lang w:val="en-GB" w:eastAsia="pt-BR"/>
         </w:rPr>
-        <w:t xml:space="preserve">Apache </w:t>
-      </w:r>
-      <w:proofErr w:type="spellStart"/>
+        <w:t>Apache pdfbox® - A java PDF library</w:t>
+      </w:r>
+      <w:r>
+        <w:rPr>
+          <w:rFonts w:eastAsia="Times New Roman" w:cs="Times New Roman"/>
+          <w:szCs w:val="24"/>
+          <w:lang w:val="en-GB" w:eastAsia="pt-BR"/>
+        </w:rPr>
+        <w:t xml:space="preserve"> (no date) </w:t>
+      </w:r>
       <w:r>
         <w:rPr>
           <w:rFonts w:eastAsia="Times New Roman" w:cs="Times New Roman"/>
@@ -4051,18 +6602,7 @@
           <w:szCs w:val="24"/>
           <w:lang w:val="en-GB" w:eastAsia="pt-BR"/>
         </w:rPr>
-        <w:t>pdfbox</w:t>
-      </w:r>
-      <w:proofErr w:type="spellEnd"/>
-      <w:r>
-        <w:rPr>
-          <w:rFonts w:eastAsia="Times New Roman" w:cs="Times New Roman"/>
-          <w:i/>
-          <w:iCs/>
-          <w:szCs w:val="24"/>
-          <w:lang w:val="en-GB" w:eastAsia="pt-BR"/>
-        </w:rPr>
-        <w:t>® - A java PDF library</w:t>
+        <w:t>Apache PDFBox | A Java PDF Library</w:t>
       </w:r>
       <w:r>
         <w:rPr>
@@ -4070,153 +6610,83 @@
           <w:szCs w:val="24"/>
           <w:lang w:val="en-GB" w:eastAsia="pt-BR"/>
         </w:rPr>
-        <w:t xml:space="preserve"> (no date) </w:t>
-      </w:r>
-      <w:r>
-        <w:rPr>
-          <w:rFonts w:eastAsia="Times New Roman" w:cs="Times New Roman"/>
+        <w:t xml:space="preserve">. Available at: https://pdfbox.apache.org/ (Accessed: 18 March 2025). </w:t>
+      </w:r>
+    </w:p>
+    <w:p>
+      <w:pPr>
+        <w:rPr>
           <w:i/>
           <w:iCs/>
-          <w:szCs w:val="24"/>
-          <w:lang w:val="en-GB" w:eastAsia="pt-BR"/>
-        </w:rPr>
-        <w:t xml:space="preserve">Apache </w:t>
-      </w:r>
-      <w:proofErr w:type="spellStart"/>
-      <w:r>
-        <w:rPr>
-          <w:rFonts w:eastAsia="Times New Roman" w:cs="Times New Roman"/>
+          <w:lang w:val="en-GB"/>
+        </w:rPr>
+      </w:pPr>
+    </w:p>
+    <w:p>
+      <w:r>
+        <w:rPr>
           <w:i/>
           <w:iCs/>
-          <w:szCs w:val="24"/>
-          <w:lang w:val="en-GB" w:eastAsia="pt-BR"/>
-        </w:rPr>
-        <w:t>PDFBox</w:t>
-      </w:r>
-      <w:proofErr w:type="spellEnd"/>
-      <w:r>
-        <w:rPr>
-          <w:rFonts w:eastAsia="Times New Roman" w:cs="Times New Roman"/>
+        </w:rPr>
+        <w:t>Com.google.gson module summary - GSON 2.12.1 javadoc.</w:t>
+      </w:r>
+      <w:r>
+        <w:t xml:space="preserve"> Available at: https://javadoc.io/doc/com.google.code.gson/gson/latest/com.google.gson/module-summary.html (Accessed: 18 March 2025). </w:t>
+      </w:r>
+    </w:p>
+    <w:p/>
+    <w:p>
+      <w:pPr>
+        <w:rPr>
+          <w:lang w:val="en-GB"/>
+        </w:rPr>
+      </w:pPr>
+      <w:r>
+        <w:rPr>
           <w:i/>
           <w:iCs/>
-          <w:szCs w:val="24"/>
-          <w:lang w:val="en-GB" w:eastAsia="pt-BR"/>
-        </w:rPr>
-        <w:t xml:space="preserve"> | A Java PDF Library</w:t>
-      </w:r>
-      <w:r>
-        <w:rPr>
-          <w:rFonts w:eastAsia="Times New Roman" w:cs="Times New Roman"/>
-          <w:szCs w:val="24"/>
-          <w:lang w:val="en-GB" w:eastAsia="pt-BR"/>
-        </w:rPr>
-        <w:t xml:space="preserve">. Available at: https://pdfbox.apache.org/ (Accessed: 18 March 2025). </w:t>
-      </w:r>
-    </w:p>
-    <w:p>
-      <w:pPr>
+          <w:lang w:val="en-GB"/>
+        </w:rPr>
+        <w:t>GSON user guide</w:t>
+      </w:r>
+      <w:r>
+        <w:rPr>
+          <w:lang w:val="en-GB"/>
+        </w:rPr>
+        <w:t xml:space="preserve"> </w:t>
+      </w:r>
+      <w:r>
         <w:rPr>
           <w:i/>
           <w:iCs/>
           <w:lang w:val="en-GB"/>
         </w:rPr>
-      </w:pPr>
-    </w:p>
-    <w:p>
-      <w:proofErr w:type="spellStart"/>
-      <w:proofErr w:type="gramStart"/>
+        <w:t>gson</w:t>
+      </w:r>
+      <w:r>
+        <w:rPr>
+          <w:lang w:val="en-GB"/>
+        </w:rPr>
+        <w:t xml:space="preserve">. Available at: https://google.github.io/gson/UserGuide.html (Accessed: 18 March 2025). </w:t>
+      </w:r>
+    </w:p>
+    <w:p>
+      <w:pPr>
+        <w:rPr>
+          <w:lang w:val="en-GB"/>
+        </w:rPr>
+      </w:pPr>
+    </w:p>
+    <w:p>
+      <w:pPr>
+        <w:rPr>
+          <w:lang w:val="en-GB"/>
+        </w:rPr>
+      </w:pPr>
       <w:r>
         <w:rPr>
           <w:i/>
           <w:iCs/>
-        </w:rPr>
-        <w:t>Com.google.gson</w:t>
-      </w:r>
-      <w:proofErr w:type="spellEnd"/>
-      <w:proofErr w:type="gramEnd"/>
-      <w:r>
-        <w:rPr>
-          <w:i/>
-          <w:iCs/>
-        </w:rPr>
-        <w:t xml:space="preserve"> module summary - GSON 2.12.1 </w:t>
-      </w:r>
-      <w:proofErr w:type="spellStart"/>
-      <w:r>
-        <w:rPr>
-          <w:i/>
-          <w:iCs/>
-        </w:rPr>
-        <w:t>javadoc</w:t>
-      </w:r>
-      <w:proofErr w:type="spellEnd"/>
-      <w:r>
-        <w:rPr>
-          <w:i/>
-          <w:iCs/>
-        </w:rPr>
-        <w:t>.</w:t>
-      </w:r>
-      <w:r>
-        <w:t xml:space="preserve"> Available at: https://javadoc.io/doc/com.google.code.gson/gson/latest/com.google.gson/module-summary.html (Accessed: 18 March 2025). </w:t>
-      </w:r>
-    </w:p>
-    <w:p/>
-    <w:p>
-      <w:pPr>
-        <w:rPr>
-          <w:lang w:val="en-GB"/>
-        </w:rPr>
-      </w:pPr>
-      <w:r>
-        <w:rPr>
-          <w:i/>
-          <w:iCs/>
-          <w:lang w:val="en-GB"/>
-        </w:rPr>
-        <w:lastRenderedPageBreak/>
-        <w:t>GSON user guide</w:t>
-      </w:r>
-      <w:r>
-        <w:rPr>
-          <w:lang w:val="en-GB"/>
-        </w:rPr>
-        <w:t xml:space="preserve"> </w:t>
-      </w:r>
-      <w:proofErr w:type="spellStart"/>
-      <w:r>
-        <w:rPr>
-          <w:i/>
-          <w:iCs/>
-          <w:lang w:val="en-GB"/>
-        </w:rPr>
-        <w:t>gson</w:t>
-      </w:r>
-      <w:proofErr w:type="spellEnd"/>
-      <w:r>
-        <w:rPr>
-          <w:lang w:val="en-GB"/>
-        </w:rPr>
-        <w:t xml:space="preserve">. Available at: https://google.github.io/gson/UserGuide.html (Accessed: 18 March 2025). </w:t>
-      </w:r>
-    </w:p>
-    <w:p>
-      <w:pPr>
-        <w:rPr>
-          <w:lang w:val="en-GB"/>
-        </w:rPr>
-      </w:pPr>
-    </w:p>
-    <w:p>
-      <w:pPr>
-        <w:rPr>
-          <w:lang w:val="en-GB"/>
-        </w:rPr>
-      </w:pPr>
-      <w:r>
-        <w:rPr>
-          <w:i/>
-          <w:iCs/>
           <w:lang w:val="en-GB"/>
         </w:rPr>
         <w:t>OpenAI’s GPT-3.5-turbo model</w:t>
@@ -4241,143 +6711,77 @@
           <w:lang w:val="en-GB"/>
         </w:rPr>
       </w:pPr>
-      <w:proofErr w:type="spellStart"/>
       <w:r>
         <w:rPr>
           <w:i/>
           <w:iCs/>
           <w:lang w:val="pt-BR"/>
         </w:rPr>
-        <w:t>Package</w:t>
-      </w:r>
-      <w:proofErr w:type="spellEnd"/>
+        <w:t>Package java.net</w:t>
+      </w:r>
+      <w:r>
+        <w:rPr>
+          <w:lang w:val="pt-BR"/>
+        </w:rPr>
+        <w:t xml:space="preserve"> (2024) </w:t>
+      </w:r>
       <w:r>
         <w:rPr>
           <w:i/>
           <w:iCs/>
           <w:lang w:val="pt-BR"/>
         </w:rPr>
-        <w:t> java.net</w:t>
+        <w:t>java.net (Java Platform SE 8 )</w:t>
       </w:r>
       <w:r>
         <w:rPr>
           <w:lang w:val="pt-BR"/>
         </w:rPr>
-        <w:t xml:space="preserve"> (2024) </w:t>
+        <w:t xml:space="preserve">. </w:t>
+      </w:r>
+      <w:r>
+        <w:rPr>
+          <w:lang w:val="en-GB"/>
+        </w:rPr>
+        <w:t xml:space="preserve">Available at: https://docs.oracle.com/javase/8/docs/api/java/net/package-summary.html (Accessed: 18 March 2025). </w:t>
+      </w:r>
+    </w:p>
+    <w:p>
+      <w:pPr>
+        <w:rPr>
+          <w:lang w:val="en-GB"/>
+        </w:rPr>
+      </w:pPr>
+    </w:p>
+    <w:p>
+      <w:r>
+        <w:t xml:space="preserve">Shevat, A., 2017. </w:t>
       </w:r>
       <w:r>
         <w:rPr>
           <w:i/>
           <w:iCs/>
-          <w:lang w:val="pt-BR"/>
-        </w:rPr>
-        <w:t xml:space="preserve">java.net (Java Platform SE </w:t>
-      </w:r>
-      <w:proofErr w:type="gramStart"/>
+        </w:rPr>
+        <w:t>Designing bots: Creating conversational experiences</w:t>
+      </w:r>
+      <w:r>
+        <w:t>. " O'Reilly Media, Inc.".</w:t>
+      </w:r>
+    </w:p>
+    <w:p/>
+    <w:p>
+      <w:pPr>
+        <w:rPr>
+          <w:lang w:val="en-GB"/>
+        </w:rPr>
+      </w:pPr>
       <w:r>
         <w:rPr>
           <w:i/>
           <w:iCs/>
-          <w:lang w:val="pt-BR"/>
-        </w:rPr>
-        <w:t>8 )</w:t>
-      </w:r>
-      <w:proofErr w:type="gramEnd"/>
-      <w:r>
-        <w:rPr>
-          <w:lang w:val="pt-BR"/>
-        </w:rPr>
-        <w:t xml:space="preserve">. </w:t>
-      </w:r>
-      <w:r>
-        <w:rPr>
-          <w:lang w:val="en-GB"/>
-        </w:rPr>
-        <w:t xml:space="preserve">Available at: https://docs.oracle.com/javase/8/docs/api/java/net/package-summary.html (Accessed: 18 March 2025). </w:t>
-      </w:r>
-    </w:p>
-    <w:p>
-      <w:pPr>
-        <w:rPr>
-          <w:lang w:val="en-GB"/>
-        </w:rPr>
-      </w:pPr>
-    </w:p>
-    <w:p>
-      <w:r>
-        <w:t xml:space="preserve">Shevat, A., 2017. </w:t>
-      </w:r>
-      <w:r>
-        <w:rPr>
-          <w:i/>
-          <w:iCs/>
-        </w:rPr>
-        <w:t>Designing bots: Creating conversational experiences</w:t>
-      </w:r>
-      <w:r>
-        <w:t>. " O'Reilly Media, Inc.".</w:t>
-      </w:r>
-    </w:p>
-    <w:p/>
-    <w:p>
-      <w:pPr>
-        <w:rPr>
-          <w:lang w:val="en-GB"/>
-        </w:rPr>
-      </w:pPr>
-      <w:proofErr w:type="spellStart"/>
-      <w:r>
-        <w:rPr>
-          <w:i/>
-          <w:iCs/>
-          <w:lang w:val="en-GB"/>
-        </w:rPr>
-        <w:t>Tokenizermodel</w:t>
-      </w:r>
-      <w:proofErr w:type="spellEnd"/>
-      <w:r>
-        <w:rPr>
-          <w:i/>
-          <w:iCs/>
-          <w:lang w:val="en-GB"/>
-        </w:rPr>
-        <w:t xml:space="preserve"> (</w:t>
-      </w:r>
-      <w:proofErr w:type="spellStart"/>
-      <w:r>
-        <w:rPr>
-          <w:i/>
-          <w:iCs/>
-          <w:lang w:val="en-GB"/>
-        </w:rPr>
-        <w:t>apache</w:t>
-      </w:r>
-      <w:proofErr w:type="spellEnd"/>
-      <w:r>
-        <w:rPr>
-          <w:i/>
-          <w:iCs/>
-          <w:lang w:val="en-GB"/>
-        </w:rPr>
-        <w:t xml:space="preserve"> </w:t>
-      </w:r>
-      <w:proofErr w:type="spellStart"/>
-      <w:r>
-        <w:rPr>
-          <w:i/>
-          <w:iCs/>
-          <w:lang w:val="en-GB"/>
-        </w:rPr>
-        <w:t>opennlp</w:t>
-      </w:r>
-      <w:proofErr w:type="spellEnd"/>
-      <w:r>
-        <w:rPr>
-          <w:i/>
-          <w:iCs/>
-          <w:lang w:val="en-GB"/>
-        </w:rPr>
-        <w:t xml:space="preserve"> tools 2.1.1 API)</w:t>
+          <w:lang w:val="en-GB"/>
+        </w:rPr>
+        <w:t>Tokenizermodel (apache opennlp tools 2.1.1 API)</w:t>
       </w:r>
       <w:r>
         <w:rPr>
@@ -4403,7 +6807,7 @@
     <w:bookmarkEnd w:id="1"/>
     <w:p/>
     <w:sectPr>
-      <w:headerReference w:type="default" r:id="rId10"/>
+      <w:headerReference w:type="default" r:id="rId13"/>
       <w:pgSz w:w="11906" w:h="16838"/>
       <w:pgMar w:top="567" w:right="566" w:bottom="1560" w:left="709" w:header="568" w:footer="865" w:gutter="0"/>
       <w:cols w:space="708"/>
@@ -6140,6 +8544,7 @@
   <w:style w:type="character" w:default="1" w:styleId="DefaultParagraphFont">
     <w:name w:val="Default Paragraph Font"/>
     <w:uiPriority w:val="1"/>
+    <w:semiHidden/>
     <w:unhideWhenUsed/>
   </w:style>
   <w:style w:type="table" w:default="1" w:styleId="TableNormal">

</xml_diff>